<commit_message>
Added IoT device simulator in c#
</commit_message>
<xml_diff>
--- a/docs/Anomaly_Detection_Workshop.docx
+++ b/docs/Anomaly_Detection_Workshop.docx
@@ -1074,10 +1074,7 @@
         <w:t>IoT Hub</w:t>
       </w:r>
       <w:r>
-        <w:t xml:space="preserve"> f</w:t>
-      </w:r>
-      <w:r>
-        <w:t>rom the list of resources</w:t>
+        <w:t xml:space="preserve"> from the list of resources</w:t>
       </w:r>
     </w:p>
     <w:p>
@@ -2544,6 +2541,7 @@
       <w:r>
         <w:t xml:space="preserve"> and save the value of your generated </w:t>
       </w:r>
+      <w:bookmarkStart w:id="1" w:name="Primary_Key"/>
       <w:r>
         <w:rPr>
           <w:b/>
@@ -2551,6 +2549,7 @@
         </w:rPr>
         <w:t>Primary Key</w:t>
       </w:r>
+      <w:bookmarkEnd w:id="1"/>
       <w:r>
         <w:t xml:space="preserve"> for future usage. This key is your master group key</w:t>
       </w:r>
@@ -2699,6 +2698,7 @@
       <w:r>
         <w:t xml:space="preserve">Copy and save it somewhere in your notes as </w:t>
       </w:r>
+      <w:bookmarkStart w:id="2" w:name="DPS_ID_Scope"/>
       <w:r>
         <w:rPr>
           <w:b/>
@@ -2706,6 +2706,7 @@
         </w:rPr>
         <w:t>DPS ID Scope</w:t>
       </w:r>
+      <w:bookmarkEnd w:id="2"/>
       <w:r>
         <w:t xml:space="preserve"> value.</w:t>
       </w:r>
@@ -2721,18 +2722,2246 @@
     </w:p>
     <w:p>
       <w:r>
-        <w:t>In this section we will create an IoT device simulator sending telemetry data (</w:t>
-      </w:r>
-      <w:r>
-        <w:t>temperature and humidity</w:t>
-      </w:r>
-      <w:r>
-        <w:t>) to the IoT hub.</w:t>
+        <w:t>In this section we will create an IoT device simulator sending telemetry data (temperature and humidity) to the IoT hub.</w:t>
+      </w:r>
+    </w:p>
+    <w:p>
+      <w:r>
+        <w:rPr>
+          <w:noProof/>
+        </w:rPr>
+        <mc:AlternateContent>
+          <mc:Choice Requires="wps">
+            <w:drawing>
+              <wp:anchor distT="45720" distB="45720" distL="114300" distR="114300" simplePos="0" relativeHeight="251669504" behindDoc="0" locked="0" layoutInCell="1" allowOverlap="1" wp14:anchorId="2221C3A1" wp14:editId="4DA612D2">
+                <wp:simplePos x="0" y="0"/>
+                <wp:positionH relativeFrom="margin">
+                  <wp:align>right</wp:align>
+                </wp:positionH>
+                <wp:positionV relativeFrom="paragraph">
+                  <wp:posOffset>442539</wp:posOffset>
+                </wp:positionV>
+                <wp:extent cx="5931535" cy="1404620"/>
+                <wp:effectExtent l="0" t="0" r="12065" b="27305"/>
+                <wp:wrapTopAndBottom/>
+                <wp:docPr id="13" name="Text Box 2"/>
+                <wp:cNvGraphicFramePr>
+                  <a:graphicFrameLocks xmlns:a="http://schemas.openxmlformats.org/drawingml/2006/main"/>
+                </wp:cNvGraphicFramePr>
+                <a:graphic xmlns:a="http://schemas.openxmlformats.org/drawingml/2006/main">
+                  <a:graphicData uri="http://schemas.microsoft.com/office/word/2010/wordprocessingShape">
+                    <wps:wsp>
+                      <wps:cNvSpPr txBox="1">
+                        <a:spLocks noChangeArrowheads="1"/>
+                      </wps:cNvSpPr>
+                      <wps:spPr bwMode="auto">
+                        <a:xfrm>
+                          <a:off x="0" y="0"/>
+                          <a:ext cx="5931535" cy="1404620"/>
+                        </a:xfrm>
+                        <a:prstGeom prst="roundRect">
+                          <a:avLst/>
+                        </a:prstGeom>
+                        <a:solidFill>
+                          <a:schemeClr val="bg1">
+                            <a:lumMod val="95000"/>
+                          </a:schemeClr>
+                        </a:solidFill>
+                        <a:ln w="9525">
+                          <a:solidFill>
+                            <a:schemeClr val="accent1"/>
+                          </a:solidFill>
+                          <a:miter lim="800000"/>
+                          <a:headEnd/>
+                          <a:tailEnd/>
+                        </a:ln>
+                      </wps:spPr>
+                      <wps:txbx>
+                        <w:txbxContent>
+                          <w:p>
+                            <w:pPr>
+                              <w:spacing w:after="0" w:line="240" w:lineRule="auto"/>
+                              <w:rPr>
+                                <w:rFonts w:ascii="Courier New" w:hAnsi="Courier New" w:cs="Courier New"/>
+                                <w:b/>
+                                <w:bCs/>
+                                <w:sz w:val="16"/>
+                                <w:szCs w:val="16"/>
+                              </w:rPr>
+                            </w:pPr>
+                            <w:r>
+                              <w:rPr>
+                                <w:rFonts w:ascii="Courier New" w:hAnsi="Courier New" w:cs="Courier New"/>
+                                <w:b/>
+                                <w:bCs/>
+                                <w:sz w:val="16"/>
+                                <w:szCs w:val="16"/>
+                              </w:rPr>
+                              <w:t>&gt;</w:t>
+                            </w:r>
+                            <w:r>
+                              <w:rPr>
+                                <w:rFonts w:ascii="Courier New" w:hAnsi="Courier New" w:cs="Courier New"/>
+                                <w:b/>
+                                <w:bCs/>
+                                <w:sz w:val="16"/>
+                                <w:szCs w:val="16"/>
+                              </w:rPr>
+                              <w:t xml:space="preserve"> </w:t>
+                            </w:r>
+                            <w:r>
+                              <w:rPr>
+                                <w:rFonts w:ascii="Courier New" w:hAnsi="Courier New" w:cs="Courier New"/>
+                                <w:b/>
+                                <w:bCs/>
+                                <w:sz w:val="16"/>
+                                <w:szCs w:val="16"/>
+                              </w:rPr>
+                              <w:t>git clone https://github.com/jevgenij-p/iot-workshop-anomaly-detection.git</w:t>
+                            </w:r>
+                          </w:p>
+                        </w:txbxContent>
+                      </wps:txbx>
+                      <wps:bodyPr rot="0" vert="horz" wrap="square" lIns="91440" tIns="91440" rIns="91440" bIns="0" anchor="t" anchorCtr="0">
+                        <a:spAutoFit/>
+                      </wps:bodyPr>
+                    </wps:wsp>
+                  </a:graphicData>
+                </a:graphic>
+                <wp14:sizeRelH relativeFrom="margin">
+                  <wp14:pctWidth>0</wp14:pctWidth>
+                </wp14:sizeRelH>
+                <wp14:sizeRelV relativeFrom="margin">
+                  <wp14:pctHeight>20000</wp14:pctHeight>
+                </wp14:sizeRelV>
+              </wp:anchor>
+            </w:drawing>
+          </mc:Choice>
+          <mc:Fallback>
+            <w:pict>
+              <v:roundrect w14:anchorId="2221C3A1" id="Text Box 2" o:spid="_x0000_s1026" style="position:absolute;margin-left:415.85pt;margin-top:34.85pt;width:467.05pt;height:110.6pt;z-index:251669504;visibility:visible;mso-wrap-style:square;mso-width-percent:0;mso-height-percent:200;mso-wrap-distance-left:9pt;mso-wrap-distance-top:3.6pt;mso-wrap-distance-right:9pt;mso-wrap-distance-bottom:3.6pt;mso-position-horizontal:right;mso-position-horizontal-relative:margin;mso-position-vertical:absolute;mso-position-vertical-relative:text;mso-width-percent:0;mso-height-percent:200;mso-width-relative:margin;mso-height-relative:margin;v-text-anchor:top" arcsize="10923f" o:gfxdata="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" fillcolor="#f2f2f2 [3052]" strokecolor="#4472c4 [3204]">
+                <v:stroke joinstyle="miter"/>
+                <v:textbox style="mso-fit-shape-to-text:t" inset=",7.2pt,,0">
+                  <w:txbxContent>
+                    <w:p>
+                      <w:pPr>
+                        <w:spacing w:after="0" w:line="240" w:lineRule="auto"/>
+                        <w:rPr>
+                          <w:rFonts w:ascii="Courier New" w:hAnsi="Courier New" w:cs="Courier New"/>
+                          <w:b/>
+                          <w:bCs/>
+                          <w:sz w:val="16"/>
+                          <w:szCs w:val="16"/>
+                        </w:rPr>
+                      </w:pPr>
+                      <w:r>
+                        <w:rPr>
+                          <w:rFonts w:ascii="Courier New" w:hAnsi="Courier New" w:cs="Courier New"/>
+                          <w:b/>
+                          <w:bCs/>
+                          <w:sz w:val="16"/>
+                          <w:szCs w:val="16"/>
+                        </w:rPr>
+                        <w:t>&gt;</w:t>
+                      </w:r>
+                      <w:r>
+                        <w:rPr>
+                          <w:rFonts w:ascii="Courier New" w:hAnsi="Courier New" w:cs="Courier New"/>
+                          <w:b/>
+                          <w:bCs/>
+                          <w:sz w:val="16"/>
+                          <w:szCs w:val="16"/>
+                        </w:rPr>
+                        <w:t xml:space="preserve"> </w:t>
+                      </w:r>
+                      <w:r>
+                        <w:rPr>
+                          <w:rFonts w:ascii="Courier New" w:hAnsi="Courier New" w:cs="Courier New"/>
+                          <w:b/>
+                          <w:bCs/>
+                          <w:sz w:val="16"/>
+                          <w:szCs w:val="16"/>
+                        </w:rPr>
+                        <w:t>git clone https://github.com/jevgenij-p/iot-workshop-anomaly-detection.git</w:t>
+                      </w:r>
+                    </w:p>
+                  </w:txbxContent>
+                </v:textbox>
+                <w10:wrap type="topAndBottom" anchorx="margin"/>
+              </v:roundrect>
+            </w:pict>
+          </mc:Fallback>
+        </mc:AlternateContent>
+      </w:r>
+      <w:r>
+        <w:t xml:space="preserve">First, </w:t>
+      </w:r>
+      <w:r>
+        <w:t>you can use Git to clone the repository with the source code</w:t>
+      </w:r>
+      <w:r>
+        <w:t xml:space="preserve">. </w:t>
+      </w:r>
+      <w:r>
+        <w:t>Change the current working directory to the location where you want the cloned directory.</w:t>
+      </w:r>
+      <w:r>
+        <w:t xml:space="preserve"> Then, type:</w:t>
+      </w:r>
+    </w:p>
+    <w:p>
+      <w:r>
+        <w:t xml:space="preserve">Downloaded repository contains </w:t>
+      </w:r>
+      <w:r>
+        <w:rPr>
+          <w:i/>
+          <w:iCs/>
+          <w:color w:val="1F3864" w:themeColor="accent1" w:themeShade="80"/>
+        </w:rPr>
+        <w:t>source</w:t>
+      </w:r>
+      <w:r>
+        <w:rPr>
+          <w:color w:val="1F3864" w:themeColor="accent1" w:themeShade="80"/>
+        </w:rPr>
+        <w:t xml:space="preserve"> </w:t>
+      </w:r>
+      <w:r>
+        <w:t>folder</w:t>
+      </w:r>
+      <w:r>
+        <w:t xml:space="preserve"> with two sub</w:t>
+      </w:r>
+      <w:r>
+        <w:t>-</w:t>
+      </w:r>
+      <w:r>
+        <w:t xml:space="preserve">folders: </w:t>
+      </w:r>
+    </w:p>
+    <w:p>
+      <w:pPr>
+        <w:ind w:left="720"/>
+        <w:rPr>
+          <w:i/>
+          <w:iCs/>
+          <w:color w:val="1F3864" w:themeColor="accent1" w:themeShade="80"/>
+        </w:rPr>
+      </w:pPr>
+      <w:r>
+        <w:rPr>
+          <w:i/>
+          <w:iCs/>
+          <w:color w:val="1F3864" w:themeColor="accent1" w:themeShade="80"/>
+        </w:rPr>
+        <w:t>source\simulator\python</w:t>
+      </w:r>
+      <w:r>
+        <w:rPr>
+          <w:i/>
+          <w:iCs/>
+          <w:color w:val="1F3864" w:themeColor="accent1" w:themeShade="80"/>
+        </w:rPr>
+        <w:br/>
+      </w:r>
+      <w:r>
+        <w:rPr>
+          <w:i/>
+          <w:iCs/>
+          <w:color w:val="1F3864" w:themeColor="accent1" w:themeShade="80"/>
+        </w:rPr>
+        <w:t>source\simulator\csharp</w:t>
+      </w:r>
+    </w:p>
+    <w:p>
+      <w:r>
+        <w:t>You can choose</w:t>
+      </w:r>
+      <w:r>
+        <w:t xml:space="preserve"> the</w:t>
+      </w:r>
+      <w:r>
+        <w:t xml:space="preserve"> </w:t>
+      </w:r>
+      <w:r>
+        <w:t xml:space="preserve">version of the IoT device </w:t>
+      </w:r>
+      <w:r>
+        <w:t>simulato</w:t>
+      </w:r>
+      <w:r>
+        <w:t>r</w:t>
+      </w:r>
+      <w:r>
+        <w:t>: either</w:t>
+      </w:r>
+      <w:r>
+        <w:t xml:space="preserve"> written </w:t>
+      </w:r>
+      <w:r>
+        <w:t>i</w:t>
+      </w:r>
+      <w:r>
+        <w:t>n Python, or C#.</w:t>
+      </w:r>
+      <w:r>
+        <w:t xml:space="preserve"> </w:t>
+      </w:r>
+      <w:r>
+        <w:t>We will discuss both.</w:t>
       </w:r>
     </w:p>
     <w:p/>
     <w:p>
       <w:pPr>
+        <w:pStyle w:val="Heading3"/>
+      </w:pPr>
+      <w:r>
+        <w:t>4.1 IoT device simulator. Python version</w:t>
+      </w:r>
+    </w:p>
+    <w:p>
+      <w:r>
+        <w:t>This is a small application, connecting to an IoT hub, registering a device, and sending some telemetry to the hub.</w:t>
+      </w:r>
+      <w:r>
+        <w:t xml:space="preserve"> The telemetry contains temperature and humidity values, changing in a narrow range. We can increase or decrease temperature values pressing “+” or “-“ keys</w:t>
+      </w:r>
+      <w:r>
+        <w:t xml:space="preserve"> and ENTER key, or to quit the application pressing </w:t>
+      </w:r>
+      <w:r>
+        <w:t xml:space="preserve">the </w:t>
+      </w:r>
+      <w:r>
+        <w:t>“q” key</w:t>
+      </w:r>
+      <w:r>
+        <w:t>.</w:t>
+      </w:r>
+    </w:p>
+    <w:p>
+      <w:r>
+        <w:t>But before running the simulator</w:t>
+      </w:r>
+      <w:r>
+        <w:t xml:space="preserve"> </w:t>
+      </w:r>
+      <w:r>
+        <w:t>e</w:t>
+      </w:r>
+      <w:r>
+        <w:t>nsure that your system meets all prerequisites</w:t>
+      </w:r>
+      <w:r>
+        <w:t>.</w:t>
+      </w:r>
+    </w:p>
+    <w:p/>
+    <w:p>
+      <w:pPr>
+        <w:pStyle w:val="Heading4"/>
+      </w:pPr>
+      <w:r>
+        <w:lastRenderedPageBreak/>
+        <w:t>4.1.1 Prerequisites</w:t>
+      </w:r>
+    </w:p>
+    <w:p>
+      <w:r>
+        <w:t xml:space="preserve">Install the latest version of </w:t>
+      </w:r>
+      <w:hyperlink r:id="rId22" w:history="1">
+        <w:r>
+          <w:rPr>
+            <w:rStyle w:val="Hyperlink"/>
+          </w:rPr>
+          <w:t>Python</w:t>
+        </w:r>
+      </w:hyperlink>
+      <w:r>
+        <w:t xml:space="preserve"> and a</w:t>
+      </w:r>
+      <w:r>
+        <w:t>dd</w:t>
+      </w:r>
+      <w:r>
+        <w:t xml:space="preserve"> it</w:t>
+      </w:r>
+      <w:r>
+        <w:t xml:space="preserve"> to the Windows </w:t>
+      </w:r>
+      <w:r>
+        <w:rPr>
+          <w:i/>
+          <w:iCs/>
+        </w:rPr>
+        <w:t>Path</w:t>
+      </w:r>
+      <w:r>
+        <w:t xml:space="preserve"> variable.</w:t>
+      </w:r>
+    </w:p>
+    <w:p>
+      <w:r>
+        <w:rPr>
+          <w:noProof/>
+        </w:rPr>
+        <mc:AlternateContent>
+          <mc:Choice Requires="wps">
+            <w:drawing>
+              <wp:anchor distT="45720" distB="45720" distL="114300" distR="114300" simplePos="0" relativeHeight="251671552" behindDoc="0" locked="0" layoutInCell="1" allowOverlap="1" wp14:anchorId="753CCE37" wp14:editId="0958EB57">
+                <wp:simplePos x="0" y="0"/>
+                <wp:positionH relativeFrom="margin">
+                  <wp:align>right</wp:align>
+                </wp:positionH>
+                <wp:positionV relativeFrom="paragraph">
+                  <wp:posOffset>451209</wp:posOffset>
+                </wp:positionV>
+                <wp:extent cx="5931535" cy="1404620"/>
+                <wp:effectExtent l="0" t="0" r="12065" b="28575"/>
+                <wp:wrapTopAndBottom/>
+                <wp:docPr id="24" name="Text Box 2"/>
+                <wp:cNvGraphicFramePr>
+                  <a:graphicFrameLocks xmlns:a="http://schemas.openxmlformats.org/drawingml/2006/main"/>
+                </wp:cNvGraphicFramePr>
+                <a:graphic xmlns:a="http://schemas.openxmlformats.org/drawingml/2006/main">
+                  <a:graphicData uri="http://schemas.microsoft.com/office/word/2010/wordprocessingShape">
+                    <wps:wsp>
+                      <wps:cNvSpPr txBox="1">
+                        <a:spLocks noChangeArrowheads="1"/>
+                      </wps:cNvSpPr>
+                      <wps:spPr bwMode="auto">
+                        <a:xfrm>
+                          <a:off x="0" y="0"/>
+                          <a:ext cx="5931535" cy="1404620"/>
+                        </a:xfrm>
+                        <a:prstGeom prst="roundRect">
+                          <a:avLst/>
+                        </a:prstGeom>
+                        <a:solidFill>
+                          <a:schemeClr val="bg1">
+                            <a:lumMod val="95000"/>
+                          </a:schemeClr>
+                        </a:solidFill>
+                        <a:ln w="9525">
+                          <a:solidFill>
+                            <a:schemeClr val="accent1"/>
+                          </a:solidFill>
+                          <a:miter lim="800000"/>
+                          <a:headEnd/>
+                          <a:tailEnd/>
+                        </a:ln>
+                      </wps:spPr>
+                      <wps:txbx>
+                        <w:txbxContent>
+                          <w:p>
+                            <w:pPr>
+                              <w:spacing w:after="0" w:line="240" w:lineRule="auto"/>
+                              <w:rPr>
+                                <w:rFonts w:ascii="Courier New" w:hAnsi="Courier New" w:cs="Courier New"/>
+                                <w:b/>
+                                <w:bCs/>
+                                <w:sz w:val="16"/>
+                                <w:szCs w:val="16"/>
+                              </w:rPr>
+                            </w:pPr>
+                            <w:r>
+                              <w:rPr>
+                                <w:rFonts w:ascii="Courier New" w:hAnsi="Courier New" w:cs="Courier New"/>
+                                <w:b/>
+                                <w:bCs/>
+                                <w:sz w:val="16"/>
+                                <w:szCs w:val="16"/>
+                              </w:rPr>
+                              <w:t>&gt;</w:t>
+                            </w:r>
+                            <w:r>
+                              <w:rPr>
+                                <w:rFonts w:ascii="Courier New" w:hAnsi="Courier New" w:cs="Courier New"/>
+                                <w:b/>
+                                <w:bCs/>
+                                <w:sz w:val="16"/>
+                                <w:szCs w:val="16"/>
+                              </w:rPr>
+                              <w:t xml:space="preserve"> </w:t>
+                            </w:r>
+                            <w:r>
+                              <w:rPr>
+                                <w:rFonts w:ascii="Courier New" w:hAnsi="Courier New" w:cs="Courier New"/>
+                                <w:b/>
+                                <w:bCs/>
+                                <w:sz w:val="16"/>
+                                <w:szCs w:val="16"/>
+                              </w:rPr>
+                              <w:t>python -m venv env</w:t>
+                            </w:r>
+                          </w:p>
+                        </w:txbxContent>
+                      </wps:txbx>
+                      <wps:bodyPr rot="0" vert="horz" wrap="square" lIns="91440" tIns="91440" rIns="91440" bIns="0" anchor="t" anchorCtr="0">
+                        <a:spAutoFit/>
+                      </wps:bodyPr>
+                    </wps:wsp>
+                  </a:graphicData>
+                </a:graphic>
+                <wp14:sizeRelH relativeFrom="margin">
+                  <wp14:pctWidth>0</wp14:pctWidth>
+                </wp14:sizeRelH>
+                <wp14:sizeRelV relativeFrom="margin">
+                  <wp14:pctHeight>20000</wp14:pctHeight>
+                </wp14:sizeRelV>
+              </wp:anchor>
+            </w:drawing>
+          </mc:Choice>
+          <mc:Fallback>
+            <w:pict>
+              <v:roundrect w14:anchorId="753CCE37" id="_x0000_s1027" style="position:absolute;margin-left:415.85pt;margin-top:35.55pt;width:467.05pt;height:110.6pt;z-index:251671552;visibility:visible;mso-wrap-style:square;mso-width-percent:0;mso-height-percent:200;mso-wrap-distance-left:9pt;mso-wrap-distance-top:3.6pt;mso-wrap-distance-right:9pt;mso-wrap-distance-bottom:3.6pt;mso-position-horizontal:right;mso-position-horizontal-relative:margin;mso-position-vertical:absolute;mso-position-vertical-relative:text;mso-width-percent:0;mso-height-percent:200;mso-width-relative:margin;mso-height-relative:margin;v-text-anchor:top" arcsize="10923f" o:gfxdata="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" fillcolor="#f2f2f2 [3052]" strokecolor="#4472c4 [3204]">
+                <v:stroke joinstyle="miter"/>
+                <v:textbox style="mso-fit-shape-to-text:t" inset=",7.2pt,,0">
+                  <w:txbxContent>
+                    <w:p>
+                      <w:pPr>
+                        <w:spacing w:after="0" w:line="240" w:lineRule="auto"/>
+                        <w:rPr>
+                          <w:rFonts w:ascii="Courier New" w:hAnsi="Courier New" w:cs="Courier New"/>
+                          <w:b/>
+                          <w:bCs/>
+                          <w:sz w:val="16"/>
+                          <w:szCs w:val="16"/>
+                        </w:rPr>
+                      </w:pPr>
+                      <w:r>
+                        <w:rPr>
+                          <w:rFonts w:ascii="Courier New" w:hAnsi="Courier New" w:cs="Courier New"/>
+                          <w:b/>
+                          <w:bCs/>
+                          <w:sz w:val="16"/>
+                          <w:szCs w:val="16"/>
+                        </w:rPr>
+                        <w:t>&gt;</w:t>
+                      </w:r>
+                      <w:r>
+                        <w:rPr>
+                          <w:rFonts w:ascii="Courier New" w:hAnsi="Courier New" w:cs="Courier New"/>
+                          <w:b/>
+                          <w:bCs/>
+                          <w:sz w:val="16"/>
+                          <w:szCs w:val="16"/>
+                        </w:rPr>
+                        <w:t xml:space="preserve"> </w:t>
+                      </w:r>
+                      <w:r>
+                        <w:rPr>
+                          <w:rFonts w:ascii="Courier New" w:hAnsi="Courier New" w:cs="Courier New"/>
+                          <w:b/>
+                          <w:bCs/>
+                          <w:sz w:val="16"/>
+                          <w:szCs w:val="16"/>
+                        </w:rPr>
+                        <w:t>python -m venv env</w:t>
+                      </w:r>
+                    </w:p>
+                  </w:txbxContent>
+                </v:textbox>
+                <w10:wrap type="topAndBottom" anchorx="margin"/>
+              </v:roundrect>
+            </w:pict>
+          </mc:Fallback>
+        </mc:AlternateContent>
+      </w:r>
+      <w:r>
+        <w:t xml:space="preserve">Change the current working directory to the </w:t>
+      </w:r>
+      <w:r>
+        <w:rPr>
+          <w:i/>
+          <w:iCs/>
+          <w:color w:val="1F3864" w:themeColor="accent1" w:themeShade="80"/>
+        </w:rPr>
+        <w:t>source\simulator\python</w:t>
+      </w:r>
+      <w:r>
+        <w:t xml:space="preserve"> directory, and create a virtual environment:</w:t>
+      </w:r>
+    </w:p>
+    <w:p>
+      <w:r>
+        <w:rPr>
+          <w:noProof/>
+        </w:rPr>
+        <mc:AlternateContent>
+          <mc:Choice Requires="wps">
+            <w:drawing>
+              <wp:anchor distT="45720" distB="45720" distL="114300" distR="114300" simplePos="0" relativeHeight="251673600" behindDoc="0" locked="0" layoutInCell="1" allowOverlap="1" wp14:anchorId="34C22AA3" wp14:editId="68F90D1F">
+                <wp:simplePos x="0" y="0"/>
+                <wp:positionH relativeFrom="margin">
+                  <wp:align>right</wp:align>
+                </wp:positionH>
+                <wp:positionV relativeFrom="paragraph">
+                  <wp:posOffset>707334</wp:posOffset>
+                </wp:positionV>
+                <wp:extent cx="5931535" cy="1404620"/>
+                <wp:effectExtent l="0" t="0" r="12065" b="28575"/>
+                <wp:wrapTopAndBottom/>
+                <wp:docPr id="33" name="Text Box 2"/>
+                <wp:cNvGraphicFramePr>
+                  <a:graphicFrameLocks xmlns:a="http://schemas.openxmlformats.org/drawingml/2006/main"/>
+                </wp:cNvGraphicFramePr>
+                <a:graphic xmlns:a="http://schemas.openxmlformats.org/drawingml/2006/main">
+                  <a:graphicData uri="http://schemas.microsoft.com/office/word/2010/wordprocessingShape">
+                    <wps:wsp>
+                      <wps:cNvSpPr txBox="1">
+                        <a:spLocks noChangeArrowheads="1"/>
+                      </wps:cNvSpPr>
+                      <wps:spPr bwMode="auto">
+                        <a:xfrm>
+                          <a:off x="0" y="0"/>
+                          <a:ext cx="5931535" cy="1404620"/>
+                        </a:xfrm>
+                        <a:prstGeom prst="roundRect">
+                          <a:avLst/>
+                        </a:prstGeom>
+                        <a:solidFill>
+                          <a:schemeClr val="bg1">
+                            <a:lumMod val="95000"/>
+                          </a:schemeClr>
+                        </a:solidFill>
+                        <a:ln w="9525">
+                          <a:solidFill>
+                            <a:schemeClr val="accent1"/>
+                          </a:solidFill>
+                          <a:miter lim="800000"/>
+                          <a:headEnd/>
+                          <a:tailEnd/>
+                        </a:ln>
+                      </wps:spPr>
+                      <wps:txbx>
+                        <w:txbxContent>
+                          <w:p>
+                            <w:pPr>
+                              <w:spacing w:after="0" w:line="240" w:lineRule="auto"/>
+                              <w:rPr>
+                                <w:rFonts w:ascii="Courier New" w:hAnsi="Courier New" w:cs="Courier New"/>
+                                <w:b/>
+                                <w:bCs/>
+                                <w:sz w:val="16"/>
+                                <w:szCs w:val="16"/>
+                              </w:rPr>
+                            </w:pPr>
+                            <w:r>
+                              <w:rPr>
+                                <w:rFonts w:ascii="Courier New" w:hAnsi="Courier New" w:cs="Courier New"/>
+                                <w:b/>
+                                <w:bCs/>
+                                <w:sz w:val="16"/>
+                                <w:szCs w:val="16"/>
+                              </w:rPr>
+                              <w:t xml:space="preserve">&gt; </w:t>
+                            </w:r>
+                            <w:r>
+                              <w:rPr>
+                                <w:rFonts w:ascii="Courier New" w:hAnsi="Courier New" w:cs="Courier New"/>
+                                <w:b/>
+                                <w:bCs/>
+                                <w:sz w:val="16"/>
+                                <w:szCs w:val="16"/>
+                              </w:rPr>
+                              <w:t>.\env\Scripts\activate</w:t>
+                            </w:r>
+                          </w:p>
+                        </w:txbxContent>
+                      </wps:txbx>
+                      <wps:bodyPr rot="0" vert="horz" wrap="square" lIns="91440" tIns="91440" rIns="91440" bIns="0" anchor="t" anchorCtr="0">
+                        <a:spAutoFit/>
+                      </wps:bodyPr>
+                    </wps:wsp>
+                  </a:graphicData>
+                </a:graphic>
+                <wp14:sizeRelH relativeFrom="margin">
+                  <wp14:pctWidth>0</wp14:pctWidth>
+                </wp14:sizeRelH>
+                <wp14:sizeRelV relativeFrom="margin">
+                  <wp14:pctHeight>20000</wp14:pctHeight>
+                </wp14:sizeRelV>
+              </wp:anchor>
+            </w:drawing>
+          </mc:Choice>
+          <mc:Fallback>
+            <w:pict>
+              <v:roundrect w14:anchorId="34C22AA3" id="_x0000_s1028" style="position:absolute;margin-left:415.85pt;margin-top:55.7pt;width:467.05pt;height:110.6pt;z-index:251673600;visibility:visible;mso-wrap-style:square;mso-width-percent:0;mso-height-percent:200;mso-wrap-distance-left:9pt;mso-wrap-distance-top:3.6pt;mso-wrap-distance-right:9pt;mso-wrap-distance-bottom:3.6pt;mso-position-horizontal:right;mso-position-horizontal-relative:margin;mso-position-vertical:absolute;mso-position-vertical-relative:text;mso-width-percent:0;mso-height-percent:200;mso-width-relative:margin;mso-height-relative:margin;v-text-anchor:top" arcsize="10923f" o:gfxdata="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" fillcolor="#f2f2f2 [3052]" strokecolor="#4472c4 [3204]">
+                <v:stroke joinstyle="miter"/>
+                <v:textbox style="mso-fit-shape-to-text:t" inset=",7.2pt,,0">
+                  <w:txbxContent>
+                    <w:p>
+                      <w:pPr>
+                        <w:spacing w:after="0" w:line="240" w:lineRule="auto"/>
+                        <w:rPr>
+                          <w:rFonts w:ascii="Courier New" w:hAnsi="Courier New" w:cs="Courier New"/>
+                          <w:b/>
+                          <w:bCs/>
+                          <w:sz w:val="16"/>
+                          <w:szCs w:val="16"/>
+                        </w:rPr>
+                      </w:pPr>
+                      <w:r>
+                        <w:rPr>
+                          <w:rFonts w:ascii="Courier New" w:hAnsi="Courier New" w:cs="Courier New"/>
+                          <w:b/>
+                          <w:bCs/>
+                          <w:sz w:val="16"/>
+                          <w:szCs w:val="16"/>
+                        </w:rPr>
+                        <w:t xml:space="preserve">&gt; </w:t>
+                      </w:r>
+                      <w:r>
+                        <w:rPr>
+                          <w:rFonts w:ascii="Courier New" w:hAnsi="Courier New" w:cs="Courier New"/>
+                          <w:b/>
+                          <w:bCs/>
+                          <w:sz w:val="16"/>
+                          <w:szCs w:val="16"/>
+                        </w:rPr>
+                        <w:t>.\env\Scripts\activate</w:t>
+                      </w:r>
+                    </w:p>
+                  </w:txbxContent>
+                </v:textbox>
+                <w10:wrap type="topAndBottom" anchorx="margin"/>
+              </v:roundrect>
+            </w:pict>
+          </mc:Fallback>
+        </mc:AlternateContent>
+      </w:r>
+      <w:r>
+        <w:t>A</w:t>
+      </w:r>
+      <w:r>
+        <w:t>ctivate the virtual environment by the following command</w:t>
+      </w:r>
+      <w:r>
+        <w:t>:</w:t>
+      </w:r>
+    </w:p>
+    <w:p>
+      <w:r>
+        <w:rPr>
+          <w:noProof/>
+        </w:rPr>
+        <mc:AlternateContent>
+          <mc:Choice Requires="wps">
+            <w:drawing>
+              <wp:anchor distT="45720" distB="45720" distL="114300" distR="114300" simplePos="0" relativeHeight="251675648" behindDoc="0" locked="0" layoutInCell="1" allowOverlap="1" wp14:anchorId="39262DCF" wp14:editId="08B83B1D">
+                <wp:simplePos x="0" y="0"/>
+                <wp:positionH relativeFrom="margin">
+                  <wp:posOffset>0</wp:posOffset>
+                </wp:positionH>
+                <wp:positionV relativeFrom="paragraph">
+                  <wp:posOffset>771525</wp:posOffset>
+                </wp:positionV>
+                <wp:extent cx="5931535" cy="1404620"/>
+                <wp:effectExtent l="0" t="0" r="12065" b="28575"/>
+                <wp:wrapTopAndBottom/>
+                <wp:docPr id="34" name="Text Box 2"/>
+                <wp:cNvGraphicFramePr>
+                  <a:graphicFrameLocks xmlns:a="http://schemas.openxmlformats.org/drawingml/2006/main"/>
+                </wp:cNvGraphicFramePr>
+                <a:graphic xmlns:a="http://schemas.openxmlformats.org/drawingml/2006/main">
+                  <a:graphicData uri="http://schemas.microsoft.com/office/word/2010/wordprocessingShape">
+                    <wps:wsp>
+                      <wps:cNvSpPr txBox="1">
+                        <a:spLocks noChangeArrowheads="1"/>
+                      </wps:cNvSpPr>
+                      <wps:spPr bwMode="auto">
+                        <a:xfrm>
+                          <a:off x="0" y="0"/>
+                          <a:ext cx="5931535" cy="1404620"/>
+                        </a:xfrm>
+                        <a:prstGeom prst="roundRect">
+                          <a:avLst/>
+                        </a:prstGeom>
+                        <a:solidFill>
+                          <a:schemeClr val="bg1">
+                            <a:lumMod val="95000"/>
+                          </a:schemeClr>
+                        </a:solidFill>
+                        <a:ln w="9525">
+                          <a:solidFill>
+                            <a:schemeClr val="accent1"/>
+                          </a:solidFill>
+                          <a:miter lim="800000"/>
+                          <a:headEnd/>
+                          <a:tailEnd/>
+                        </a:ln>
+                      </wps:spPr>
+                      <wps:txbx>
+                        <w:txbxContent>
+                          <w:p>
+                            <w:pPr>
+                              <w:spacing w:after="0" w:line="240" w:lineRule="auto"/>
+                              <w:rPr>
+                                <w:rFonts w:ascii="Courier New" w:hAnsi="Courier New" w:cs="Courier New"/>
+                                <w:b/>
+                                <w:bCs/>
+                                <w:sz w:val="16"/>
+                                <w:szCs w:val="16"/>
+                              </w:rPr>
+                            </w:pPr>
+                            <w:r>
+                              <w:rPr>
+                                <w:rFonts w:ascii="Courier New" w:hAnsi="Courier New" w:cs="Courier New"/>
+                                <w:b/>
+                                <w:bCs/>
+                                <w:sz w:val="16"/>
+                                <w:szCs w:val="16"/>
+                              </w:rPr>
+                              <w:t xml:space="preserve">(env) </w:t>
+                            </w:r>
+                            <w:r>
+                              <w:rPr>
+                                <w:rFonts w:ascii="Courier New" w:hAnsi="Courier New" w:cs="Courier New"/>
+                                <w:b/>
+                                <w:bCs/>
+                                <w:sz w:val="16"/>
+                                <w:szCs w:val="16"/>
+                              </w:rPr>
+                              <w:t xml:space="preserve">&gt; </w:t>
+                            </w:r>
+                            <w:r>
+                              <w:rPr>
+                                <w:rFonts w:ascii="Courier New" w:hAnsi="Courier New" w:cs="Courier New"/>
+                                <w:b/>
+                                <w:bCs/>
+                                <w:sz w:val="16"/>
+                                <w:szCs w:val="16"/>
+                              </w:rPr>
+                              <w:t>pip3 install azure-iot-device</w:t>
+                            </w:r>
+                            <w:r>
+                              <w:rPr>
+                                <w:rFonts w:ascii="Courier New" w:hAnsi="Courier New" w:cs="Courier New"/>
+                                <w:b/>
+                                <w:bCs/>
+                                <w:sz w:val="16"/>
+                                <w:szCs w:val="16"/>
+                              </w:rPr>
+                              <w:br/>
+                            </w:r>
+                            <w:r>
+                              <w:rPr>
+                                <w:rFonts w:ascii="Courier New" w:hAnsi="Courier New" w:cs="Courier New"/>
+                                <w:b/>
+                                <w:bCs/>
+                                <w:sz w:val="16"/>
+                                <w:szCs w:val="16"/>
+                              </w:rPr>
+                              <w:t xml:space="preserve">(env) </w:t>
+                            </w:r>
+                            <w:r>
+                              <w:rPr>
+                                <w:rFonts w:ascii="Courier New" w:hAnsi="Courier New" w:cs="Courier New"/>
+                                <w:b/>
+                                <w:bCs/>
+                                <w:sz w:val="16"/>
+                                <w:szCs w:val="16"/>
+                              </w:rPr>
+                              <w:t xml:space="preserve">&gt; </w:t>
+                            </w:r>
+                            <w:r>
+                              <w:rPr>
+                                <w:rFonts w:ascii="Courier New" w:hAnsi="Courier New" w:cs="Courier New"/>
+                                <w:b/>
+                                <w:bCs/>
+                                <w:sz w:val="16"/>
+                                <w:szCs w:val="16"/>
+                              </w:rPr>
+                              <w:t>pip3 install asyncio</w:t>
+                            </w:r>
+                          </w:p>
+                        </w:txbxContent>
+                      </wps:txbx>
+                      <wps:bodyPr rot="0" vert="horz" wrap="square" lIns="91440" tIns="91440" rIns="91440" bIns="0" anchor="t" anchorCtr="0">
+                        <a:spAutoFit/>
+                      </wps:bodyPr>
+                    </wps:wsp>
+                  </a:graphicData>
+                </a:graphic>
+                <wp14:sizeRelH relativeFrom="margin">
+                  <wp14:pctWidth>0</wp14:pctWidth>
+                </wp14:sizeRelH>
+                <wp14:sizeRelV relativeFrom="margin">
+                  <wp14:pctHeight>20000</wp14:pctHeight>
+                </wp14:sizeRelV>
+              </wp:anchor>
+            </w:drawing>
+          </mc:Choice>
+          <mc:Fallback>
+            <w:pict>
+              <v:roundrect w14:anchorId="39262DCF" id="_x0000_s1029" style="position:absolute;margin-left:0;margin-top:60.75pt;width:467.05pt;height:110.6pt;z-index:251675648;visibility:visible;mso-wrap-style:square;mso-width-percent:0;mso-height-percent:200;mso-wrap-distance-left:9pt;mso-wrap-distance-top:3.6pt;mso-wrap-distance-right:9pt;mso-wrap-distance-bottom:3.6pt;mso-position-horizontal:absolute;mso-position-horizontal-relative:margin;mso-position-vertical:absolute;mso-position-vertical-relative:text;mso-width-percent:0;mso-height-percent:200;mso-width-relative:margin;mso-height-relative:margin;v-text-anchor:top" arcsize="10923f" o:gfxdata="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" fillcolor="#f2f2f2 [3052]" strokecolor="#4472c4 [3204]">
+                <v:stroke joinstyle="miter"/>
+                <v:textbox style="mso-fit-shape-to-text:t" inset=",7.2pt,,0">
+                  <w:txbxContent>
+                    <w:p>
+                      <w:pPr>
+                        <w:spacing w:after="0" w:line="240" w:lineRule="auto"/>
+                        <w:rPr>
+                          <w:rFonts w:ascii="Courier New" w:hAnsi="Courier New" w:cs="Courier New"/>
+                          <w:b/>
+                          <w:bCs/>
+                          <w:sz w:val="16"/>
+                          <w:szCs w:val="16"/>
+                        </w:rPr>
+                      </w:pPr>
+                      <w:r>
+                        <w:rPr>
+                          <w:rFonts w:ascii="Courier New" w:hAnsi="Courier New" w:cs="Courier New"/>
+                          <w:b/>
+                          <w:bCs/>
+                          <w:sz w:val="16"/>
+                          <w:szCs w:val="16"/>
+                        </w:rPr>
+                        <w:t xml:space="preserve">(env) </w:t>
+                      </w:r>
+                      <w:r>
+                        <w:rPr>
+                          <w:rFonts w:ascii="Courier New" w:hAnsi="Courier New" w:cs="Courier New"/>
+                          <w:b/>
+                          <w:bCs/>
+                          <w:sz w:val="16"/>
+                          <w:szCs w:val="16"/>
+                        </w:rPr>
+                        <w:t xml:space="preserve">&gt; </w:t>
+                      </w:r>
+                      <w:r>
+                        <w:rPr>
+                          <w:rFonts w:ascii="Courier New" w:hAnsi="Courier New" w:cs="Courier New"/>
+                          <w:b/>
+                          <w:bCs/>
+                          <w:sz w:val="16"/>
+                          <w:szCs w:val="16"/>
+                        </w:rPr>
+                        <w:t>pip3 install azure-iot-device</w:t>
+                      </w:r>
+                      <w:r>
+                        <w:rPr>
+                          <w:rFonts w:ascii="Courier New" w:hAnsi="Courier New" w:cs="Courier New"/>
+                          <w:b/>
+                          <w:bCs/>
+                          <w:sz w:val="16"/>
+                          <w:szCs w:val="16"/>
+                        </w:rPr>
+                        <w:br/>
+                      </w:r>
+                      <w:r>
+                        <w:rPr>
+                          <w:rFonts w:ascii="Courier New" w:hAnsi="Courier New" w:cs="Courier New"/>
+                          <w:b/>
+                          <w:bCs/>
+                          <w:sz w:val="16"/>
+                          <w:szCs w:val="16"/>
+                        </w:rPr>
+                        <w:t xml:space="preserve">(env) </w:t>
+                      </w:r>
+                      <w:r>
+                        <w:rPr>
+                          <w:rFonts w:ascii="Courier New" w:hAnsi="Courier New" w:cs="Courier New"/>
+                          <w:b/>
+                          <w:bCs/>
+                          <w:sz w:val="16"/>
+                          <w:szCs w:val="16"/>
+                        </w:rPr>
+                        <w:t xml:space="preserve">&gt; </w:t>
+                      </w:r>
+                      <w:r>
+                        <w:rPr>
+                          <w:rFonts w:ascii="Courier New" w:hAnsi="Courier New" w:cs="Courier New"/>
+                          <w:b/>
+                          <w:bCs/>
+                          <w:sz w:val="16"/>
+                          <w:szCs w:val="16"/>
+                        </w:rPr>
+                        <w:t>pip3 install asyncio</w:t>
+                      </w:r>
+                    </w:p>
+                  </w:txbxContent>
+                </v:textbox>
+                <w10:wrap type="topAndBottom" anchorx="margin"/>
+              </v:roundrect>
+            </w:pict>
+          </mc:Fallback>
+        </mc:AlternateContent>
+      </w:r>
+      <w:r>
+        <w:t>Install required packages</w:t>
+      </w:r>
+      <w:r>
+        <w:t>:</w:t>
+      </w:r>
+    </w:p>
+    <w:p/>
+    <w:p>
+      <w:pPr>
+        <w:pStyle w:val="Heading4"/>
+      </w:pPr>
+      <w:r>
+        <w:t>4.1.2 Run IoT device simulator</w:t>
+      </w:r>
+    </w:p>
+    <w:p>
+      <w:r>
+        <w:rPr>
+          <w:noProof/>
+        </w:rPr>
+        <mc:AlternateContent>
+          <mc:Choice Requires="wps">
+            <w:drawing>
+              <wp:anchor distT="45720" distB="45720" distL="114300" distR="114300" simplePos="0" relativeHeight="251677696" behindDoc="0" locked="0" layoutInCell="1" allowOverlap="1" wp14:anchorId="47CC7C00" wp14:editId="782ED30A">
+                <wp:simplePos x="0" y="0"/>
+                <wp:positionH relativeFrom="margin">
+                  <wp:align>right</wp:align>
+                </wp:positionH>
+                <wp:positionV relativeFrom="paragraph">
+                  <wp:posOffset>651372</wp:posOffset>
+                </wp:positionV>
+                <wp:extent cx="5931535" cy="1404620"/>
+                <wp:effectExtent l="0" t="0" r="12065" b="27305"/>
+                <wp:wrapTopAndBottom/>
+                <wp:docPr id="35" name="Text Box 2"/>
+                <wp:cNvGraphicFramePr>
+                  <a:graphicFrameLocks xmlns:a="http://schemas.openxmlformats.org/drawingml/2006/main"/>
+                </wp:cNvGraphicFramePr>
+                <a:graphic xmlns:a="http://schemas.openxmlformats.org/drawingml/2006/main">
+                  <a:graphicData uri="http://schemas.microsoft.com/office/word/2010/wordprocessingShape">
+                    <wps:wsp>
+                      <wps:cNvSpPr txBox="1">
+                        <a:spLocks noChangeArrowheads="1"/>
+                      </wps:cNvSpPr>
+                      <wps:spPr bwMode="auto">
+                        <a:xfrm>
+                          <a:off x="0" y="0"/>
+                          <a:ext cx="5931535" cy="1404620"/>
+                        </a:xfrm>
+                        <a:prstGeom prst="roundRect">
+                          <a:avLst/>
+                        </a:prstGeom>
+                        <a:solidFill>
+                          <a:schemeClr val="bg1">
+                            <a:lumMod val="95000"/>
+                          </a:schemeClr>
+                        </a:solidFill>
+                        <a:ln w="9525">
+                          <a:solidFill>
+                            <a:schemeClr val="accent1"/>
+                          </a:solidFill>
+                          <a:miter lim="800000"/>
+                          <a:headEnd/>
+                          <a:tailEnd/>
+                        </a:ln>
+                      </wps:spPr>
+                      <wps:txbx>
+                        <w:txbxContent>
+                          <w:p>
+                            <w:pPr>
+                              <w:spacing w:after="0" w:line="240" w:lineRule="auto"/>
+                              <w:rPr>
+                                <w:rFonts w:ascii="Courier New" w:hAnsi="Courier New" w:cs="Courier New"/>
+                                <w:b/>
+                                <w:bCs/>
+                                <w:sz w:val="16"/>
+                                <w:szCs w:val="16"/>
+                              </w:rPr>
+                            </w:pPr>
+                            <w:r>
+                              <w:rPr>
+                                <w:rFonts w:ascii="Courier New" w:hAnsi="Courier New" w:cs="Courier New"/>
+                                <w:b/>
+                                <w:bCs/>
+                                <w:sz w:val="16"/>
+                                <w:szCs w:val="16"/>
+                              </w:rPr>
+                              <w:t xml:space="preserve">(env) &gt; SET </w:t>
+                            </w:r>
+                            <w:r>
+                              <w:rPr>
+                                <w:rFonts w:ascii="Courier New" w:hAnsi="Courier New" w:cs="Courier New"/>
+                                <w:b/>
+                                <w:bCs/>
+                                <w:sz w:val="16"/>
+                                <w:szCs w:val="16"/>
+                              </w:rPr>
+                              <w:t>DPS_</w:t>
+                            </w:r>
+                            <w:r>
+                              <w:rPr>
+                                <w:rFonts w:ascii="Courier New" w:hAnsi="Courier New" w:cs="Courier New"/>
+                                <w:b/>
+                                <w:bCs/>
+                                <w:sz w:val="16"/>
+                                <w:szCs w:val="16"/>
+                              </w:rPr>
+                              <w:t>DEVICE_ID=device001</w:t>
+                            </w:r>
+                            <w:r>
+                              <w:rPr>
+                                <w:rFonts w:ascii="Courier New" w:hAnsi="Courier New" w:cs="Courier New"/>
+                                <w:b/>
+                                <w:bCs/>
+                                <w:sz w:val="16"/>
+                                <w:szCs w:val="16"/>
+                              </w:rPr>
+                              <w:br/>
+                            </w:r>
+                            <w:r>
+                              <w:rPr>
+                                <w:rFonts w:ascii="Courier New" w:hAnsi="Courier New" w:cs="Courier New"/>
+                                <w:b/>
+                                <w:bCs/>
+                                <w:sz w:val="16"/>
+                                <w:szCs w:val="16"/>
+                              </w:rPr>
+                              <w:t xml:space="preserve">(env) &gt; </w:t>
+                            </w:r>
+                            <w:r>
+                              <w:rPr>
+                                <w:rFonts w:ascii="Courier New" w:hAnsi="Courier New" w:cs="Courier New"/>
+                                <w:b/>
+                                <w:bCs/>
+                                <w:sz w:val="16"/>
+                                <w:szCs w:val="16"/>
+                              </w:rPr>
+                              <w:t xml:space="preserve">SET </w:t>
+                            </w:r>
+                            <w:r>
+                              <w:rPr>
+                                <w:rFonts w:ascii="Courier New" w:hAnsi="Courier New" w:cs="Courier New"/>
+                                <w:b/>
+                                <w:bCs/>
+                                <w:sz w:val="16"/>
+                                <w:szCs w:val="16"/>
+                              </w:rPr>
+                              <w:t>DPS_ENDPOINT</w:t>
+                            </w:r>
+                            <w:r>
+                              <w:rPr>
+                                <w:rFonts w:ascii="Courier New" w:hAnsi="Courier New" w:cs="Courier New"/>
+                                <w:b/>
+                                <w:bCs/>
+                                <w:sz w:val="16"/>
+                                <w:szCs w:val="16"/>
+                              </w:rPr>
+                              <w:t>=</w:t>
+                            </w:r>
+                            <w:r>
+                              <w:rPr>
+                                <w:rFonts w:ascii="Courier New" w:hAnsi="Courier New" w:cs="Courier New"/>
+                                <w:b/>
+                                <w:bCs/>
+                                <w:sz w:val="16"/>
+                                <w:szCs w:val="16"/>
+                              </w:rPr>
+                              <w:t>global.azure-devices-provisioning.net</w:t>
+                            </w:r>
+                          </w:p>
+                          <w:p>
+                            <w:pPr>
+                              <w:spacing w:after="0" w:line="240" w:lineRule="auto"/>
+                              <w:rPr>
+                                <w:rFonts w:ascii="Courier New" w:hAnsi="Courier New" w:cs="Courier New"/>
+                                <w:b/>
+                                <w:bCs/>
+                                <w:sz w:val="16"/>
+                                <w:szCs w:val="16"/>
+                              </w:rPr>
+                            </w:pPr>
+                            <w:r>
+                              <w:rPr>
+                                <w:rFonts w:ascii="Courier New" w:hAnsi="Courier New" w:cs="Courier New"/>
+                                <w:b/>
+                                <w:bCs/>
+                                <w:sz w:val="16"/>
+                                <w:szCs w:val="16"/>
+                              </w:rPr>
+                              <w:t>(env) &gt; SET DPS_ID_SCOPE=[DPS_ID_SCOPE]</w:t>
+                            </w:r>
+                          </w:p>
+                          <w:p>
+                            <w:pPr>
+                              <w:spacing w:after="0" w:line="240" w:lineRule="auto"/>
+                              <w:rPr>
+                                <w:rFonts w:ascii="Courier New" w:hAnsi="Courier New" w:cs="Courier New"/>
+                                <w:b/>
+                                <w:bCs/>
+                                <w:sz w:val="16"/>
+                                <w:szCs w:val="16"/>
+                              </w:rPr>
+                            </w:pPr>
+                            <w:r>
+                              <w:rPr>
+                                <w:rFonts w:ascii="Courier New" w:hAnsi="Courier New" w:cs="Courier New"/>
+                                <w:b/>
+                                <w:bCs/>
+                                <w:sz w:val="16"/>
+                                <w:szCs w:val="16"/>
+                              </w:rPr>
+                              <w:t>(env) &gt; SET</w:t>
+                            </w:r>
+                            <w:r>
+                              <w:rPr>
+                                <w:rFonts w:ascii="Courier New" w:hAnsi="Courier New" w:cs="Courier New"/>
+                                <w:b/>
+                                <w:bCs/>
+                                <w:sz w:val="16"/>
+                                <w:szCs w:val="16"/>
+                              </w:rPr>
+                              <w:t xml:space="preserve"> </w:t>
+                            </w:r>
+                            <w:r>
+                              <w:rPr>
+                                <w:rFonts w:ascii="Courier New" w:hAnsi="Courier New" w:cs="Courier New"/>
+                                <w:b/>
+                                <w:bCs/>
+                                <w:sz w:val="16"/>
+                                <w:szCs w:val="16"/>
+                              </w:rPr>
+                              <w:t>DPS_</w:t>
+                            </w:r>
+                            <w:r>
+                              <w:rPr>
+                                <w:rFonts w:ascii="Courier New" w:hAnsi="Courier New" w:cs="Courier New"/>
+                                <w:b/>
+                                <w:bCs/>
+                                <w:sz w:val="16"/>
+                                <w:szCs w:val="16"/>
+                              </w:rPr>
+                              <w:t>PRIMARY_KEY=[</w:t>
+                            </w:r>
+                            <w:r>
+                              <w:rPr>
+                                <w:rFonts w:ascii="Courier New" w:hAnsi="Courier New" w:cs="Courier New"/>
+                                <w:b/>
+                                <w:bCs/>
+                                <w:sz w:val="16"/>
+                                <w:szCs w:val="16"/>
+                              </w:rPr>
+                              <w:t>PRIMARY_KEY</w:t>
+                            </w:r>
+                            <w:r>
+                              <w:rPr>
+                                <w:rFonts w:ascii="Courier New" w:hAnsi="Courier New" w:cs="Courier New"/>
+                                <w:b/>
+                                <w:bCs/>
+                                <w:sz w:val="16"/>
+                                <w:szCs w:val="16"/>
+                              </w:rPr>
+                              <w:t>]</w:t>
+                            </w:r>
+                          </w:p>
+                        </w:txbxContent>
+                      </wps:txbx>
+                      <wps:bodyPr rot="0" vert="horz" wrap="square" lIns="91440" tIns="91440" rIns="91440" bIns="0" anchor="t" anchorCtr="0">
+                        <a:spAutoFit/>
+                      </wps:bodyPr>
+                    </wps:wsp>
+                  </a:graphicData>
+                </a:graphic>
+                <wp14:sizeRelH relativeFrom="margin">
+                  <wp14:pctWidth>0</wp14:pctWidth>
+                </wp14:sizeRelH>
+                <wp14:sizeRelV relativeFrom="margin">
+                  <wp14:pctHeight>20000</wp14:pctHeight>
+                </wp14:sizeRelV>
+              </wp:anchor>
+            </w:drawing>
+          </mc:Choice>
+          <mc:Fallback>
+            <w:pict>
+              <v:roundrect w14:anchorId="47CC7C00" id="_x0000_s1030" style="position:absolute;margin-left:415.85pt;margin-top:51.3pt;width:467.05pt;height:110.6pt;z-index:251677696;visibility:visible;mso-wrap-style:square;mso-width-percent:0;mso-height-percent:200;mso-wrap-distance-left:9pt;mso-wrap-distance-top:3.6pt;mso-wrap-distance-right:9pt;mso-wrap-distance-bottom:3.6pt;mso-position-horizontal:right;mso-position-horizontal-relative:margin;mso-position-vertical:absolute;mso-position-vertical-relative:text;mso-width-percent:0;mso-height-percent:200;mso-width-relative:margin;mso-height-relative:margin;v-text-anchor:top" arcsize="10923f" o:gfxdata="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" fillcolor="#f2f2f2 [3052]" strokecolor="#4472c4 [3204]">
+                <v:stroke joinstyle="miter"/>
+                <v:textbox style="mso-fit-shape-to-text:t" inset=",7.2pt,,0">
+                  <w:txbxContent>
+                    <w:p>
+                      <w:pPr>
+                        <w:spacing w:after="0" w:line="240" w:lineRule="auto"/>
+                        <w:rPr>
+                          <w:rFonts w:ascii="Courier New" w:hAnsi="Courier New" w:cs="Courier New"/>
+                          <w:b/>
+                          <w:bCs/>
+                          <w:sz w:val="16"/>
+                          <w:szCs w:val="16"/>
+                        </w:rPr>
+                      </w:pPr>
+                      <w:r>
+                        <w:rPr>
+                          <w:rFonts w:ascii="Courier New" w:hAnsi="Courier New" w:cs="Courier New"/>
+                          <w:b/>
+                          <w:bCs/>
+                          <w:sz w:val="16"/>
+                          <w:szCs w:val="16"/>
+                        </w:rPr>
+                        <w:t xml:space="preserve">(env) &gt; SET </w:t>
+                      </w:r>
+                      <w:r>
+                        <w:rPr>
+                          <w:rFonts w:ascii="Courier New" w:hAnsi="Courier New" w:cs="Courier New"/>
+                          <w:b/>
+                          <w:bCs/>
+                          <w:sz w:val="16"/>
+                          <w:szCs w:val="16"/>
+                        </w:rPr>
+                        <w:t>DPS_</w:t>
+                      </w:r>
+                      <w:r>
+                        <w:rPr>
+                          <w:rFonts w:ascii="Courier New" w:hAnsi="Courier New" w:cs="Courier New"/>
+                          <w:b/>
+                          <w:bCs/>
+                          <w:sz w:val="16"/>
+                          <w:szCs w:val="16"/>
+                        </w:rPr>
+                        <w:t>DEVICE_ID=device001</w:t>
+                      </w:r>
+                      <w:r>
+                        <w:rPr>
+                          <w:rFonts w:ascii="Courier New" w:hAnsi="Courier New" w:cs="Courier New"/>
+                          <w:b/>
+                          <w:bCs/>
+                          <w:sz w:val="16"/>
+                          <w:szCs w:val="16"/>
+                        </w:rPr>
+                        <w:br/>
+                      </w:r>
+                      <w:r>
+                        <w:rPr>
+                          <w:rFonts w:ascii="Courier New" w:hAnsi="Courier New" w:cs="Courier New"/>
+                          <w:b/>
+                          <w:bCs/>
+                          <w:sz w:val="16"/>
+                          <w:szCs w:val="16"/>
+                        </w:rPr>
+                        <w:t xml:space="preserve">(env) &gt; </w:t>
+                      </w:r>
+                      <w:r>
+                        <w:rPr>
+                          <w:rFonts w:ascii="Courier New" w:hAnsi="Courier New" w:cs="Courier New"/>
+                          <w:b/>
+                          <w:bCs/>
+                          <w:sz w:val="16"/>
+                          <w:szCs w:val="16"/>
+                        </w:rPr>
+                        <w:t xml:space="preserve">SET </w:t>
+                      </w:r>
+                      <w:r>
+                        <w:rPr>
+                          <w:rFonts w:ascii="Courier New" w:hAnsi="Courier New" w:cs="Courier New"/>
+                          <w:b/>
+                          <w:bCs/>
+                          <w:sz w:val="16"/>
+                          <w:szCs w:val="16"/>
+                        </w:rPr>
+                        <w:t>DPS_ENDPOINT</w:t>
+                      </w:r>
+                      <w:r>
+                        <w:rPr>
+                          <w:rFonts w:ascii="Courier New" w:hAnsi="Courier New" w:cs="Courier New"/>
+                          <w:b/>
+                          <w:bCs/>
+                          <w:sz w:val="16"/>
+                          <w:szCs w:val="16"/>
+                        </w:rPr>
+                        <w:t>=</w:t>
+                      </w:r>
+                      <w:r>
+                        <w:rPr>
+                          <w:rFonts w:ascii="Courier New" w:hAnsi="Courier New" w:cs="Courier New"/>
+                          <w:b/>
+                          <w:bCs/>
+                          <w:sz w:val="16"/>
+                          <w:szCs w:val="16"/>
+                        </w:rPr>
+                        <w:t>global.azure-devices-provisioning.net</w:t>
+                      </w:r>
+                    </w:p>
+                    <w:p>
+                      <w:pPr>
+                        <w:spacing w:after="0" w:line="240" w:lineRule="auto"/>
+                        <w:rPr>
+                          <w:rFonts w:ascii="Courier New" w:hAnsi="Courier New" w:cs="Courier New"/>
+                          <w:b/>
+                          <w:bCs/>
+                          <w:sz w:val="16"/>
+                          <w:szCs w:val="16"/>
+                        </w:rPr>
+                      </w:pPr>
+                      <w:r>
+                        <w:rPr>
+                          <w:rFonts w:ascii="Courier New" w:hAnsi="Courier New" w:cs="Courier New"/>
+                          <w:b/>
+                          <w:bCs/>
+                          <w:sz w:val="16"/>
+                          <w:szCs w:val="16"/>
+                        </w:rPr>
+                        <w:t>(env) &gt; SET DPS_ID_SCOPE=[DPS_ID_SCOPE]</w:t>
+                      </w:r>
+                    </w:p>
+                    <w:p>
+                      <w:pPr>
+                        <w:spacing w:after="0" w:line="240" w:lineRule="auto"/>
+                        <w:rPr>
+                          <w:rFonts w:ascii="Courier New" w:hAnsi="Courier New" w:cs="Courier New"/>
+                          <w:b/>
+                          <w:bCs/>
+                          <w:sz w:val="16"/>
+                          <w:szCs w:val="16"/>
+                        </w:rPr>
+                      </w:pPr>
+                      <w:r>
+                        <w:rPr>
+                          <w:rFonts w:ascii="Courier New" w:hAnsi="Courier New" w:cs="Courier New"/>
+                          <w:b/>
+                          <w:bCs/>
+                          <w:sz w:val="16"/>
+                          <w:szCs w:val="16"/>
+                        </w:rPr>
+                        <w:t>(env) &gt; SET</w:t>
+                      </w:r>
+                      <w:r>
+                        <w:rPr>
+                          <w:rFonts w:ascii="Courier New" w:hAnsi="Courier New" w:cs="Courier New"/>
+                          <w:b/>
+                          <w:bCs/>
+                          <w:sz w:val="16"/>
+                          <w:szCs w:val="16"/>
+                        </w:rPr>
+                        <w:t xml:space="preserve"> </w:t>
+                      </w:r>
+                      <w:r>
+                        <w:rPr>
+                          <w:rFonts w:ascii="Courier New" w:hAnsi="Courier New" w:cs="Courier New"/>
+                          <w:b/>
+                          <w:bCs/>
+                          <w:sz w:val="16"/>
+                          <w:szCs w:val="16"/>
+                        </w:rPr>
+                        <w:t>DPS_</w:t>
+                      </w:r>
+                      <w:r>
+                        <w:rPr>
+                          <w:rFonts w:ascii="Courier New" w:hAnsi="Courier New" w:cs="Courier New"/>
+                          <w:b/>
+                          <w:bCs/>
+                          <w:sz w:val="16"/>
+                          <w:szCs w:val="16"/>
+                        </w:rPr>
+                        <w:t>PRIMARY_KEY=[</w:t>
+                      </w:r>
+                      <w:r>
+                        <w:rPr>
+                          <w:rFonts w:ascii="Courier New" w:hAnsi="Courier New" w:cs="Courier New"/>
+                          <w:b/>
+                          <w:bCs/>
+                          <w:sz w:val="16"/>
+                          <w:szCs w:val="16"/>
+                        </w:rPr>
+                        <w:t>PRIMARY_KEY</w:t>
+                      </w:r>
+                      <w:r>
+                        <w:rPr>
+                          <w:rFonts w:ascii="Courier New" w:hAnsi="Courier New" w:cs="Courier New"/>
+                          <w:b/>
+                          <w:bCs/>
+                          <w:sz w:val="16"/>
+                          <w:szCs w:val="16"/>
+                        </w:rPr>
+                        <w:t>]</w:t>
+                      </w:r>
+                    </w:p>
+                  </w:txbxContent>
+                </v:textbox>
+                <w10:wrap type="topAndBottom" anchorx="margin"/>
+              </v:roundrect>
+            </w:pict>
+          </mc:Fallback>
+        </mc:AlternateContent>
+      </w:r>
+      <w:r>
+        <w:t xml:space="preserve">Before you run the application, you shall set some system variables. Please find the </w:t>
+      </w:r>
+      <w:hyperlink w:anchor="Primary_Key" w:history="1">
+        <w:r>
+          <w:rPr>
+            <w:rStyle w:val="Hyperlink"/>
+          </w:rPr>
+          <w:t>Primar</w:t>
+        </w:r>
+        <w:r>
+          <w:rPr>
+            <w:rStyle w:val="Hyperlink"/>
+          </w:rPr>
+          <w:t>y</w:t>
+        </w:r>
+        <w:r>
+          <w:rPr>
+            <w:rStyle w:val="Hyperlink"/>
+          </w:rPr>
+          <w:t xml:space="preserve"> </w:t>
+        </w:r>
+        <w:r>
+          <w:rPr>
+            <w:rStyle w:val="Hyperlink"/>
+          </w:rPr>
+          <w:t>Key</w:t>
+        </w:r>
+      </w:hyperlink>
+      <w:r>
+        <w:t xml:space="preserve"> and </w:t>
+      </w:r>
+      <w:hyperlink w:anchor="DPS_ID_Scope" w:history="1">
+        <w:r>
+          <w:rPr>
+            <w:rStyle w:val="Hyperlink"/>
+          </w:rPr>
+          <w:t>DPS ID Scope</w:t>
+        </w:r>
+      </w:hyperlink>
+      <w:r>
+        <w:t xml:space="preserve"> you saved before.</w:t>
+      </w:r>
+      <w:r>
+        <w:t xml:space="preserve"> You need to replace </w:t>
+      </w:r>
+      <w:r>
+        <w:rPr>
+          <w:b/>
+          <w:bCs/>
+        </w:rPr>
+        <w:t>[Primary_Key]</w:t>
+      </w:r>
+      <w:r>
+        <w:t xml:space="preserve"> and </w:t>
+      </w:r>
+      <w:r>
+        <w:rPr>
+          <w:b/>
+          <w:bCs/>
+        </w:rPr>
+        <w:t>[DPS_ID_Scope]</w:t>
+      </w:r>
+      <w:r>
+        <w:t xml:space="preserve"> with the saved values in the following commands:</w:t>
+      </w:r>
+    </w:p>
+    <w:p>
+      <w:r>
+        <w:rPr>
+          <w:noProof/>
+        </w:rPr>
+        <mc:AlternateContent>
+          <mc:Choice Requires="wps">
+            <w:drawing>
+              <wp:anchor distT="45720" distB="45720" distL="114300" distR="114300" simplePos="0" relativeHeight="251679744" behindDoc="0" locked="0" layoutInCell="1" allowOverlap="1" wp14:anchorId="24DA5B57" wp14:editId="045BF2B5">
+                <wp:simplePos x="0" y="0"/>
+                <wp:positionH relativeFrom="margin">
+                  <wp:align>right</wp:align>
+                </wp:positionH>
+                <wp:positionV relativeFrom="paragraph">
+                  <wp:posOffset>1040240</wp:posOffset>
+                </wp:positionV>
+                <wp:extent cx="5931535" cy="1404620"/>
+                <wp:effectExtent l="0" t="0" r="12065" b="20955"/>
+                <wp:wrapTopAndBottom/>
+                <wp:docPr id="36" name="Text Box 2"/>
+                <wp:cNvGraphicFramePr>
+                  <a:graphicFrameLocks xmlns:a="http://schemas.openxmlformats.org/drawingml/2006/main"/>
+                </wp:cNvGraphicFramePr>
+                <a:graphic xmlns:a="http://schemas.openxmlformats.org/drawingml/2006/main">
+                  <a:graphicData uri="http://schemas.microsoft.com/office/word/2010/wordprocessingShape">
+                    <wps:wsp>
+                      <wps:cNvSpPr txBox="1">
+                        <a:spLocks noChangeArrowheads="1"/>
+                      </wps:cNvSpPr>
+                      <wps:spPr bwMode="auto">
+                        <a:xfrm>
+                          <a:off x="0" y="0"/>
+                          <a:ext cx="5931535" cy="1404620"/>
+                        </a:xfrm>
+                        <a:prstGeom prst="roundRect">
+                          <a:avLst/>
+                        </a:prstGeom>
+                        <a:solidFill>
+                          <a:schemeClr val="bg1">
+                            <a:lumMod val="95000"/>
+                          </a:schemeClr>
+                        </a:solidFill>
+                        <a:ln w="9525">
+                          <a:solidFill>
+                            <a:schemeClr val="accent1"/>
+                          </a:solidFill>
+                          <a:miter lim="800000"/>
+                          <a:headEnd/>
+                          <a:tailEnd/>
+                        </a:ln>
+                      </wps:spPr>
+                      <wps:txbx>
+                        <w:txbxContent>
+                          <w:p>
+                            <w:pPr>
+                              <w:spacing w:after="0" w:line="240" w:lineRule="auto"/>
+                              <w:rPr>
+                                <w:rFonts w:ascii="Courier New" w:hAnsi="Courier New" w:cs="Courier New"/>
+                                <w:b/>
+                                <w:bCs/>
+                                <w:sz w:val="14"/>
+                                <w:szCs w:val="14"/>
+                              </w:rPr>
+                            </w:pPr>
+                            <w:r>
+                              <w:rPr>
+                                <w:rFonts w:ascii="Courier New" w:hAnsi="Courier New" w:cs="Courier New"/>
+                                <w:b/>
+                                <w:bCs/>
+                                <w:sz w:val="14"/>
+                                <w:szCs w:val="14"/>
+                              </w:rPr>
+                              <w:t xml:space="preserve">(env) &gt; SET </w:t>
+                            </w:r>
+                            <w:r>
+                              <w:rPr>
+                                <w:rFonts w:ascii="Courier New" w:hAnsi="Courier New" w:cs="Courier New"/>
+                                <w:b/>
+                                <w:bCs/>
+                                <w:sz w:val="14"/>
+                                <w:szCs w:val="14"/>
+                              </w:rPr>
+                              <w:t>DPS_</w:t>
+                            </w:r>
+                            <w:r>
+                              <w:rPr>
+                                <w:rFonts w:ascii="Courier New" w:hAnsi="Courier New" w:cs="Courier New"/>
+                                <w:b/>
+                                <w:bCs/>
+                                <w:sz w:val="14"/>
+                                <w:szCs w:val="14"/>
+                              </w:rPr>
+                              <w:t>DEVICE_ID=device001</w:t>
+                            </w:r>
+                          </w:p>
+                          <w:p>
+                            <w:pPr>
+                              <w:spacing w:after="0" w:line="240" w:lineRule="auto"/>
+                              <w:rPr>
+                                <w:rFonts w:ascii="Courier New" w:hAnsi="Courier New" w:cs="Courier New"/>
+                                <w:b/>
+                                <w:bCs/>
+                                <w:sz w:val="16"/>
+                                <w:szCs w:val="16"/>
+                              </w:rPr>
+                            </w:pPr>
+                            <w:r>
+                              <w:rPr>
+                                <w:rFonts w:ascii="Courier New" w:hAnsi="Courier New" w:cs="Courier New"/>
+                                <w:b/>
+                                <w:bCs/>
+                                <w:sz w:val="14"/>
+                                <w:szCs w:val="14"/>
+                              </w:rPr>
+                              <w:t xml:space="preserve">(env) &gt; </w:t>
+                            </w:r>
+                            <w:r>
+                              <w:rPr>
+                                <w:rFonts w:ascii="Courier New" w:hAnsi="Courier New" w:cs="Courier New"/>
+                                <w:b/>
+                                <w:bCs/>
+                                <w:sz w:val="14"/>
+                                <w:szCs w:val="14"/>
+                              </w:rPr>
+                              <w:t xml:space="preserve">SET </w:t>
+                            </w:r>
+                            <w:r>
+                              <w:rPr>
+                                <w:rFonts w:ascii="Courier New" w:hAnsi="Courier New" w:cs="Courier New"/>
+                                <w:b/>
+                                <w:bCs/>
+                                <w:sz w:val="14"/>
+                                <w:szCs w:val="14"/>
+                              </w:rPr>
+                              <w:t>DPS_ENDPOINT=global.azure-devices-provisioning.net</w:t>
+                            </w:r>
+                            <w:r>
+                              <w:rPr>
+                                <w:rFonts w:ascii="Courier New" w:hAnsi="Courier New" w:cs="Courier New"/>
+                                <w:b/>
+                                <w:bCs/>
+                                <w:sz w:val="14"/>
+                                <w:szCs w:val="14"/>
+                              </w:rPr>
+                              <w:br/>
+                              <w:t>(env) &gt; SET DPS_ID_SCOPE=0ne004269B3</w:t>
+                            </w:r>
+                          </w:p>
+                          <w:p>
+                            <w:pPr>
+                              <w:spacing w:after="0" w:line="240" w:lineRule="auto"/>
+                              <w:rPr>
+                                <w:rFonts w:ascii="Courier New" w:hAnsi="Courier New" w:cs="Courier New"/>
+                                <w:b/>
+                                <w:bCs/>
+                                <w:sz w:val="14"/>
+                                <w:szCs w:val="14"/>
+                              </w:rPr>
+                            </w:pPr>
+                            <w:r>
+                              <w:rPr>
+                                <w:rFonts w:ascii="Courier New" w:hAnsi="Courier New" w:cs="Courier New"/>
+                                <w:b/>
+                                <w:bCs/>
+                                <w:sz w:val="14"/>
+                                <w:szCs w:val="14"/>
+                              </w:rPr>
+                              <w:t xml:space="preserve">(env) &gt; SET </w:t>
+                            </w:r>
+                            <w:r>
+                              <w:rPr>
+                                <w:rFonts w:ascii="Courier New" w:hAnsi="Courier New" w:cs="Courier New"/>
+                                <w:b/>
+                                <w:bCs/>
+                                <w:sz w:val="14"/>
+                                <w:szCs w:val="14"/>
+                              </w:rPr>
+                              <w:t>DPS_</w:t>
+                            </w:r>
+                            <w:r>
+                              <w:rPr>
+                                <w:rFonts w:ascii="Courier New" w:hAnsi="Courier New" w:cs="Courier New"/>
+                                <w:b/>
+                                <w:bCs/>
+                                <w:sz w:val="14"/>
+                                <w:szCs w:val="14"/>
+                              </w:rPr>
+                              <w:t>PRIMARY_KEY=cwB2AGMAXgBbAC8ASQA8AG8AJQBsAHwAeQBoACQAKQA3ADAAOABlADsAZQBpACsAQwBpAFAAdABfAEkAVQByAA==</w:t>
+                            </w:r>
+                          </w:p>
+                        </w:txbxContent>
+                      </wps:txbx>
+                      <wps:bodyPr rot="0" vert="horz" wrap="square" lIns="91440" tIns="91440" rIns="91440" bIns="0" anchor="t" anchorCtr="0">
+                        <a:spAutoFit/>
+                      </wps:bodyPr>
+                    </wps:wsp>
+                  </a:graphicData>
+                </a:graphic>
+                <wp14:sizeRelH relativeFrom="margin">
+                  <wp14:pctWidth>0</wp14:pctWidth>
+                </wp14:sizeRelH>
+                <wp14:sizeRelV relativeFrom="margin">
+                  <wp14:pctHeight>20000</wp14:pctHeight>
+                </wp14:sizeRelV>
+              </wp:anchor>
+            </w:drawing>
+          </mc:Choice>
+          <mc:Fallback>
+            <w:pict>
+              <v:roundrect w14:anchorId="24DA5B57" id="_x0000_s1031" style="position:absolute;margin-left:415.85pt;margin-top:81.9pt;width:467.05pt;height:110.6pt;z-index:251679744;visibility:visible;mso-wrap-style:square;mso-width-percent:0;mso-height-percent:200;mso-wrap-distance-left:9pt;mso-wrap-distance-top:3.6pt;mso-wrap-distance-right:9pt;mso-wrap-distance-bottom:3.6pt;mso-position-horizontal:right;mso-position-horizontal-relative:margin;mso-position-vertical:absolute;mso-position-vertical-relative:text;mso-width-percent:0;mso-height-percent:200;mso-width-relative:margin;mso-height-relative:margin;v-text-anchor:top" arcsize="10923f" o:gfxdata="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" fillcolor="#f2f2f2 [3052]" strokecolor="#4472c4 [3204]">
+                <v:stroke joinstyle="miter"/>
+                <v:textbox style="mso-fit-shape-to-text:t" inset=",7.2pt,,0">
+                  <w:txbxContent>
+                    <w:p>
+                      <w:pPr>
+                        <w:spacing w:after="0" w:line="240" w:lineRule="auto"/>
+                        <w:rPr>
+                          <w:rFonts w:ascii="Courier New" w:hAnsi="Courier New" w:cs="Courier New"/>
+                          <w:b/>
+                          <w:bCs/>
+                          <w:sz w:val="14"/>
+                          <w:szCs w:val="14"/>
+                        </w:rPr>
+                      </w:pPr>
+                      <w:r>
+                        <w:rPr>
+                          <w:rFonts w:ascii="Courier New" w:hAnsi="Courier New" w:cs="Courier New"/>
+                          <w:b/>
+                          <w:bCs/>
+                          <w:sz w:val="14"/>
+                          <w:szCs w:val="14"/>
+                        </w:rPr>
+                        <w:t xml:space="preserve">(env) &gt; SET </w:t>
+                      </w:r>
+                      <w:r>
+                        <w:rPr>
+                          <w:rFonts w:ascii="Courier New" w:hAnsi="Courier New" w:cs="Courier New"/>
+                          <w:b/>
+                          <w:bCs/>
+                          <w:sz w:val="14"/>
+                          <w:szCs w:val="14"/>
+                        </w:rPr>
+                        <w:t>DPS_</w:t>
+                      </w:r>
+                      <w:r>
+                        <w:rPr>
+                          <w:rFonts w:ascii="Courier New" w:hAnsi="Courier New" w:cs="Courier New"/>
+                          <w:b/>
+                          <w:bCs/>
+                          <w:sz w:val="14"/>
+                          <w:szCs w:val="14"/>
+                        </w:rPr>
+                        <w:t>DEVICE_ID=device001</w:t>
+                      </w:r>
+                    </w:p>
+                    <w:p>
+                      <w:pPr>
+                        <w:spacing w:after="0" w:line="240" w:lineRule="auto"/>
+                        <w:rPr>
+                          <w:rFonts w:ascii="Courier New" w:hAnsi="Courier New" w:cs="Courier New"/>
+                          <w:b/>
+                          <w:bCs/>
+                          <w:sz w:val="16"/>
+                          <w:szCs w:val="16"/>
+                        </w:rPr>
+                      </w:pPr>
+                      <w:r>
+                        <w:rPr>
+                          <w:rFonts w:ascii="Courier New" w:hAnsi="Courier New" w:cs="Courier New"/>
+                          <w:b/>
+                          <w:bCs/>
+                          <w:sz w:val="14"/>
+                          <w:szCs w:val="14"/>
+                        </w:rPr>
+                        <w:t xml:space="preserve">(env) &gt; </w:t>
+                      </w:r>
+                      <w:r>
+                        <w:rPr>
+                          <w:rFonts w:ascii="Courier New" w:hAnsi="Courier New" w:cs="Courier New"/>
+                          <w:b/>
+                          <w:bCs/>
+                          <w:sz w:val="14"/>
+                          <w:szCs w:val="14"/>
+                        </w:rPr>
+                        <w:t xml:space="preserve">SET </w:t>
+                      </w:r>
+                      <w:r>
+                        <w:rPr>
+                          <w:rFonts w:ascii="Courier New" w:hAnsi="Courier New" w:cs="Courier New"/>
+                          <w:b/>
+                          <w:bCs/>
+                          <w:sz w:val="14"/>
+                          <w:szCs w:val="14"/>
+                        </w:rPr>
+                        <w:t>DPS_ENDPOINT=global.azure-devices-provisioning.net</w:t>
+                      </w:r>
+                      <w:r>
+                        <w:rPr>
+                          <w:rFonts w:ascii="Courier New" w:hAnsi="Courier New" w:cs="Courier New"/>
+                          <w:b/>
+                          <w:bCs/>
+                          <w:sz w:val="14"/>
+                          <w:szCs w:val="14"/>
+                        </w:rPr>
+                        <w:br/>
+                        <w:t>(env) &gt; SET DPS_ID_SCOPE=0ne004269B3</w:t>
+                      </w:r>
+                    </w:p>
+                    <w:p>
+                      <w:pPr>
+                        <w:spacing w:after="0" w:line="240" w:lineRule="auto"/>
+                        <w:rPr>
+                          <w:rFonts w:ascii="Courier New" w:hAnsi="Courier New" w:cs="Courier New"/>
+                          <w:b/>
+                          <w:bCs/>
+                          <w:sz w:val="14"/>
+                          <w:szCs w:val="14"/>
+                        </w:rPr>
+                      </w:pPr>
+                      <w:r>
+                        <w:rPr>
+                          <w:rFonts w:ascii="Courier New" w:hAnsi="Courier New" w:cs="Courier New"/>
+                          <w:b/>
+                          <w:bCs/>
+                          <w:sz w:val="14"/>
+                          <w:szCs w:val="14"/>
+                        </w:rPr>
+                        <w:t xml:space="preserve">(env) &gt; SET </w:t>
+                      </w:r>
+                      <w:r>
+                        <w:rPr>
+                          <w:rFonts w:ascii="Courier New" w:hAnsi="Courier New" w:cs="Courier New"/>
+                          <w:b/>
+                          <w:bCs/>
+                          <w:sz w:val="14"/>
+                          <w:szCs w:val="14"/>
+                        </w:rPr>
+                        <w:t>DPS_</w:t>
+                      </w:r>
+                      <w:r>
+                        <w:rPr>
+                          <w:rFonts w:ascii="Courier New" w:hAnsi="Courier New" w:cs="Courier New"/>
+                          <w:b/>
+                          <w:bCs/>
+                          <w:sz w:val="14"/>
+                          <w:szCs w:val="14"/>
+                        </w:rPr>
+                        <w:t>PRIMARY_KEY=cwB2AGMAXgBbAC8ASQA8AG8AJQBsAHwAeQBoACQAKQA3ADAAOABlADsAZQBpACsAQwBpAFAAdABfAEkAVQByAA==</w:t>
+                      </w:r>
+                    </w:p>
+                  </w:txbxContent>
+                </v:textbox>
+                <w10:wrap type="topAndBottom" anchorx="margin"/>
+              </v:roundrect>
+            </w:pict>
+          </mc:Fallback>
+        </mc:AlternateContent>
+      </w:r>
+      <w:r>
+        <w:t>For example:</w:t>
+      </w:r>
+    </w:p>
+    <w:p>
+      <w:r>
+        <w:rPr>
+          <w:noProof/>
+        </w:rPr>
+        <mc:AlternateContent>
+          <mc:Choice Requires="wps">
+            <w:drawing>
+              <wp:anchor distT="45720" distB="45720" distL="114300" distR="114300" simplePos="0" relativeHeight="251681792" behindDoc="0" locked="0" layoutInCell="1" allowOverlap="1" wp14:anchorId="526FC420" wp14:editId="6F9E14DA">
+                <wp:simplePos x="0" y="0"/>
+                <wp:positionH relativeFrom="margin">
+                  <wp:align>right</wp:align>
+                </wp:positionH>
+                <wp:positionV relativeFrom="paragraph">
+                  <wp:posOffset>1034470</wp:posOffset>
+                </wp:positionV>
+                <wp:extent cx="5931535" cy="1404620"/>
+                <wp:effectExtent l="0" t="0" r="12065" b="28575"/>
+                <wp:wrapTopAndBottom/>
+                <wp:docPr id="39" name="Text Box 2"/>
+                <wp:cNvGraphicFramePr>
+                  <a:graphicFrameLocks xmlns:a="http://schemas.openxmlformats.org/drawingml/2006/main"/>
+                </wp:cNvGraphicFramePr>
+                <a:graphic xmlns:a="http://schemas.openxmlformats.org/drawingml/2006/main">
+                  <a:graphicData uri="http://schemas.microsoft.com/office/word/2010/wordprocessingShape">
+                    <wps:wsp>
+                      <wps:cNvSpPr txBox="1">
+                        <a:spLocks noChangeArrowheads="1"/>
+                      </wps:cNvSpPr>
+                      <wps:spPr bwMode="auto">
+                        <a:xfrm>
+                          <a:off x="0" y="0"/>
+                          <a:ext cx="5931535" cy="1404620"/>
+                        </a:xfrm>
+                        <a:prstGeom prst="roundRect">
+                          <a:avLst/>
+                        </a:prstGeom>
+                        <a:solidFill>
+                          <a:schemeClr val="bg1">
+                            <a:lumMod val="95000"/>
+                          </a:schemeClr>
+                        </a:solidFill>
+                        <a:ln w="9525">
+                          <a:solidFill>
+                            <a:schemeClr val="accent1"/>
+                          </a:solidFill>
+                          <a:miter lim="800000"/>
+                          <a:headEnd/>
+                          <a:tailEnd/>
+                        </a:ln>
+                      </wps:spPr>
+                      <wps:txbx>
+                        <w:txbxContent>
+                          <w:p>
+                            <w:pPr>
+                              <w:spacing w:after="0" w:line="240" w:lineRule="auto"/>
+                              <w:rPr>
+                                <w:rFonts w:ascii="Courier New" w:hAnsi="Courier New" w:cs="Courier New"/>
+                                <w:b/>
+                                <w:bCs/>
+                                <w:sz w:val="16"/>
+                                <w:szCs w:val="16"/>
+                              </w:rPr>
+                            </w:pPr>
+                            <w:r>
+                              <w:rPr>
+                                <w:rFonts w:ascii="Courier New" w:hAnsi="Courier New" w:cs="Courier New"/>
+                                <w:b/>
+                                <w:bCs/>
+                                <w:sz w:val="16"/>
+                                <w:szCs w:val="16"/>
+                              </w:rPr>
+                              <w:t xml:space="preserve">(env) </w:t>
+                            </w:r>
+                            <w:r>
+                              <w:rPr>
+                                <w:rFonts w:ascii="Courier New" w:hAnsi="Courier New" w:cs="Courier New"/>
+                                <w:b/>
+                                <w:bCs/>
+                                <w:sz w:val="16"/>
+                                <w:szCs w:val="16"/>
+                              </w:rPr>
+                              <w:t xml:space="preserve">&gt; </w:t>
+                            </w:r>
+                            <w:r>
+                              <w:rPr>
+                                <w:rFonts w:ascii="Courier New" w:hAnsi="Courier New" w:cs="Courier New"/>
+                                <w:b/>
+                                <w:bCs/>
+                                <w:sz w:val="16"/>
+                                <w:szCs w:val="16"/>
+                              </w:rPr>
+                              <w:t>python telemetry.py</w:t>
+                            </w:r>
+                          </w:p>
+                        </w:txbxContent>
+                      </wps:txbx>
+                      <wps:bodyPr rot="0" vert="horz" wrap="square" lIns="91440" tIns="91440" rIns="91440" bIns="0" anchor="t" anchorCtr="0">
+                        <a:spAutoFit/>
+                      </wps:bodyPr>
+                    </wps:wsp>
+                  </a:graphicData>
+                </a:graphic>
+                <wp14:sizeRelH relativeFrom="margin">
+                  <wp14:pctWidth>0</wp14:pctWidth>
+                </wp14:sizeRelH>
+                <wp14:sizeRelV relativeFrom="margin">
+                  <wp14:pctHeight>20000</wp14:pctHeight>
+                </wp14:sizeRelV>
+              </wp:anchor>
+            </w:drawing>
+          </mc:Choice>
+          <mc:Fallback>
+            <w:pict>
+              <v:roundrect w14:anchorId="526FC420" id="_x0000_s1032" style="position:absolute;margin-left:415.85pt;margin-top:81.45pt;width:467.05pt;height:110.6pt;z-index:251681792;visibility:visible;mso-wrap-style:square;mso-width-percent:0;mso-height-percent:200;mso-wrap-distance-left:9pt;mso-wrap-distance-top:3.6pt;mso-wrap-distance-right:9pt;mso-wrap-distance-bottom:3.6pt;mso-position-horizontal:right;mso-position-horizontal-relative:margin;mso-position-vertical:absolute;mso-position-vertical-relative:text;mso-width-percent:0;mso-height-percent:200;mso-width-relative:margin;mso-height-relative:margin;v-text-anchor:top" arcsize="10923f" o:gfxdata="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" fillcolor="#f2f2f2 [3052]" strokecolor="#4472c4 [3204]">
+                <v:stroke joinstyle="miter"/>
+                <v:textbox style="mso-fit-shape-to-text:t" inset=",7.2pt,,0">
+                  <w:txbxContent>
+                    <w:p>
+                      <w:pPr>
+                        <w:spacing w:after="0" w:line="240" w:lineRule="auto"/>
+                        <w:rPr>
+                          <w:rFonts w:ascii="Courier New" w:hAnsi="Courier New" w:cs="Courier New"/>
+                          <w:b/>
+                          <w:bCs/>
+                          <w:sz w:val="16"/>
+                          <w:szCs w:val="16"/>
+                        </w:rPr>
+                      </w:pPr>
+                      <w:r>
+                        <w:rPr>
+                          <w:rFonts w:ascii="Courier New" w:hAnsi="Courier New" w:cs="Courier New"/>
+                          <w:b/>
+                          <w:bCs/>
+                          <w:sz w:val="16"/>
+                          <w:szCs w:val="16"/>
+                        </w:rPr>
+                        <w:t xml:space="preserve">(env) </w:t>
+                      </w:r>
+                      <w:r>
+                        <w:rPr>
+                          <w:rFonts w:ascii="Courier New" w:hAnsi="Courier New" w:cs="Courier New"/>
+                          <w:b/>
+                          <w:bCs/>
+                          <w:sz w:val="16"/>
+                          <w:szCs w:val="16"/>
+                        </w:rPr>
+                        <w:t xml:space="preserve">&gt; </w:t>
+                      </w:r>
+                      <w:r>
+                        <w:rPr>
+                          <w:rFonts w:ascii="Courier New" w:hAnsi="Courier New" w:cs="Courier New"/>
+                          <w:b/>
+                          <w:bCs/>
+                          <w:sz w:val="16"/>
+                          <w:szCs w:val="16"/>
+                        </w:rPr>
+                        <w:t>python telemetry.py</w:t>
+                      </w:r>
+                    </w:p>
+                  </w:txbxContent>
+                </v:textbox>
+                <w10:wrap type="topAndBottom" anchorx="margin"/>
+              </v:roundrect>
+            </w:pict>
+          </mc:Fallback>
+        </mc:AlternateContent>
+      </w:r>
+      <w:r>
+        <w:t>Run the simulator:</w:t>
+      </w:r>
+    </w:p>
+    <w:p>
+      <w:r>
+        <w:t>If everything is set up correctly, you will see messages sent to the IoT hub every two seconds:</w:t>
+      </w:r>
+    </w:p>
+    <w:p>
+      <w:r>
+        <w:rPr>
+          <w:noProof/>
+        </w:rPr>
+        <w:lastRenderedPageBreak/>
+        <w:drawing>
+          <wp:inline distT="0" distB="0" distL="0" distR="0" wp14:anchorId="401EF286" wp14:editId="7619A830">
+            <wp:extent cx="4078224" cy="2889504"/>
+            <wp:effectExtent l="0" t="0" r="0" b="6350"/>
+            <wp:docPr id="38" name="Picture 38" descr="Text&#10;&#10;Description automatically generated"/>
+            <wp:cNvGraphicFramePr>
+              <a:graphicFrameLocks xmlns:a="http://schemas.openxmlformats.org/drawingml/2006/main" noChangeAspect="1"/>
+            </wp:cNvGraphicFramePr>
+            <a:graphic xmlns:a="http://schemas.openxmlformats.org/drawingml/2006/main">
+              <a:graphicData uri="http://schemas.openxmlformats.org/drawingml/2006/picture">
+                <pic:pic xmlns:pic="http://schemas.openxmlformats.org/drawingml/2006/picture">
+                  <pic:nvPicPr>
+                    <pic:cNvPr id="38" name="Picture 38" descr="Text&#10;&#10;Description automatically generated"/>
+                    <pic:cNvPicPr/>
+                  </pic:nvPicPr>
+                  <pic:blipFill>
+                    <a:blip r:embed="rId23">
+                      <a:extLst>
+                        <a:ext uri="{28A0092B-C50C-407E-A947-70E740481C1C}">
+                          <a14:useLocalDpi xmlns:a14="http://schemas.microsoft.com/office/drawing/2010/main" val="0"/>
+                        </a:ext>
+                      </a:extLst>
+                    </a:blip>
+                    <a:stretch>
+                      <a:fillRect/>
+                    </a:stretch>
+                  </pic:blipFill>
+                  <pic:spPr>
+                    <a:xfrm>
+                      <a:off x="0" y="0"/>
+                      <a:ext cx="4078224" cy="2889504"/>
+                    </a:xfrm>
+                    <a:prstGeom prst="rect">
+                      <a:avLst/>
+                    </a:prstGeom>
+                  </pic:spPr>
+                </pic:pic>
+              </a:graphicData>
+            </a:graphic>
+          </wp:inline>
+        </w:drawing>
+      </w:r>
+    </w:p>
+    <w:p>
+      <w:r>
+        <w:t>If you are not familiar with Python, you can use C# version of the simulator.</w:t>
+      </w:r>
+    </w:p>
+    <w:p/>
+    <w:p>
+      <w:pPr>
+        <w:pStyle w:val="Heading3"/>
+      </w:pPr>
+      <w:r>
+        <w:t>4.</w:t>
+      </w:r>
+      <w:r>
+        <w:t>2</w:t>
+      </w:r>
+      <w:r>
+        <w:t xml:space="preserve"> IoT device simulator. </w:t>
+      </w:r>
+      <w:r>
+        <w:t>C#</w:t>
+      </w:r>
+      <w:r>
+        <w:t xml:space="preserve"> version</w:t>
+      </w:r>
+    </w:p>
+    <w:p>
+      <w:r>
+        <w:t xml:space="preserve">The source code of the C# simulator is in the </w:t>
+      </w:r>
+      <w:r>
+        <w:rPr>
+          <w:i/>
+          <w:iCs/>
+          <w:color w:val="1F3864" w:themeColor="accent1" w:themeShade="80"/>
+        </w:rPr>
+        <w:t>source\simulator\csharp</w:t>
+      </w:r>
+      <w:r>
+        <w:t xml:space="preserve"> directory.</w:t>
+      </w:r>
+      <w:r>
+        <w:t xml:space="preserve"> Check out the following prerequisites to run the simulator.</w:t>
+      </w:r>
+    </w:p>
+    <w:p/>
+    <w:p>
+      <w:pPr>
+        <w:pStyle w:val="Heading4"/>
+      </w:pPr>
+      <w:r>
+        <w:t>4.</w:t>
+      </w:r>
+      <w:r>
+        <w:t>2</w:t>
+      </w:r>
+      <w:r>
+        <w:t>.1 Prerequisites</w:t>
+      </w:r>
+    </w:p>
+    <w:p>
+      <w:r>
+        <w:t>Install</w:t>
+      </w:r>
+      <w:r>
+        <w:t xml:space="preserve"> </w:t>
+      </w:r>
+      <w:hyperlink r:id="rId24" w:history="1">
+        <w:r>
+          <w:rPr>
+            <w:rStyle w:val="Hyperlink"/>
+          </w:rPr>
+          <w:t>Visual Studio Code</w:t>
+        </w:r>
+      </w:hyperlink>
+      <w:r>
+        <w:t xml:space="preserve"> </w:t>
+      </w:r>
+      <w:r>
+        <w:t>first and then add the following extensions:</w:t>
+      </w:r>
+    </w:p>
+    <w:p>
+      <w:pPr>
+        <w:pStyle w:val="ListParagraph"/>
+        <w:numPr>
+          <w:ilvl w:val="0"/>
+          <w:numId w:val="23"/>
+        </w:numPr>
+      </w:pPr>
+      <w:hyperlink r:id="rId25" w:history="1">
+        <w:r>
+          <w:rPr>
+            <w:rStyle w:val="Hyperlink"/>
+          </w:rPr>
+          <w:t>C# for Visual Studio Code</w:t>
+        </w:r>
+      </w:hyperlink>
+    </w:p>
+    <w:p>
+      <w:pPr>
+        <w:pStyle w:val="ListParagraph"/>
+        <w:numPr>
+          <w:ilvl w:val="0"/>
+          <w:numId w:val="23"/>
+        </w:numPr>
+      </w:pPr>
+      <w:hyperlink r:id="rId26" w:history="1">
+        <w:r>
+          <w:rPr>
+            <w:rStyle w:val="Hyperlink"/>
+          </w:rPr>
+          <w:t>Azure IoT Tools for Visual Studio Code</w:t>
+        </w:r>
+      </w:hyperlink>
+      <w:r>
+        <w:t xml:space="preserve"> (optional)</w:t>
+      </w:r>
+    </w:p>
+    <w:p/>
+    <w:p/>
+    <w:p>
+      <w:pPr>
         <w:pStyle w:val="Heading2"/>
       </w:pPr>
       <w:r>
@@ -2782,7 +5011,7 @@
       <w:r>
         <w:t xml:space="preserve"> (see </w:t>
       </w:r>
-      <w:hyperlink r:id="rId22" w:history="1">
+      <w:hyperlink r:id="rId27" w:history="1">
         <w:r>
           <w:rPr>
             <w:rStyle w:val="Hyperlink"/>
@@ -2842,7 +5071,13 @@
         <w:t>the</w:t>
       </w:r>
       <w:r>
-        <w:t xml:space="preserve"> events corresponding to anomalies can be used by other components</w:t>
+        <w:t xml:space="preserve"> events corresponding to anomalies can be </w:t>
+      </w:r>
+      <w:r>
+        <w:t>consumed</w:t>
+      </w:r>
+      <w:r>
+        <w:t xml:space="preserve"> by other components</w:t>
       </w:r>
       <w:r>
         <w:t xml:space="preserve">: </w:t>
@@ -2913,6 +5148,7 @@
         </w:numPr>
       </w:pPr>
       <w:r>
+        <w:lastRenderedPageBreak/>
         <w:t xml:space="preserve">In the Azure portal, select </w:t>
       </w:r>
       <w:r>
@@ -2950,7 +5186,6 @@
       <w:r>
         <w:t xml:space="preserve">Enter </w:t>
       </w:r>
-      <w:proofErr w:type="spellStart"/>
       <w:r>
         <w:rPr>
           <w:b/>
@@ -2961,7 +5196,6 @@
         </w:rPr>
         <w:t>streamjob</w:t>
       </w:r>
-      <w:proofErr w:type="spellEnd"/>
       <w:r>
         <w:t xml:space="preserve"> as a</w:t>
       </w:r>
@@ -3097,7 +5331,6 @@
         <w:rPr>
           <w:noProof/>
         </w:rPr>
-        <w:lastRenderedPageBreak/>
         <w:drawing>
           <wp:inline distT="0" distB="0" distL="0" distR="0" wp14:anchorId="5317C513" wp14:editId="09074D24">
             <wp:extent cx="3346704" cy="4407408"/>
@@ -3116,7 +5349,7 @@
                     </pic:cNvPicPr>
                   </pic:nvPicPr>
                   <pic:blipFill>
-                    <a:blip r:embed="rId23">
+                    <a:blip r:embed="rId28">
                       <a:extLst>
                         <a:ext uri="{28A0092B-C50C-407E-A947-70E740481C1C}">
                           <a14:useLocalDpi xmlns:a14="http://schemas.microsoft.com/office/drawing/2010/main" val="0"/>
@@ -3190,13 +5423,11 @@
       <w:pPr>
         <w:pStyle w:val="Heading3"/>
       </w:pPr>
-      <w:bookmarkStart w:id="1" w:name="_4.1_Configure_Stream"/>
-      <w:bookmarkStart w:id="2" w:name="Configure_Stream_Analytics_Input"/>
-      <w:bookmarkEnd w:id="1"/>
+      <w:bookmarkStart w:id="3" w:name="_4.1_Configure_Stream"/>
+      <w:bookmarkEnd w:id="3"/>
       <w:r>
         <w:t>4.1 Configure Stream Analytics Input</w:t>
       </w:r>
-      <w:bookmarkEnd w:id="2"/>
     </w:p>
     <w:p>
       <w:r>
@@ -3481,7 +5712,7 @@
                     </pic:cNvPicPr>
                   </pic:nvPicPr>
                   <pic:blipFill>
-                    <a:blip r:embed="rId24">
+                    <a:blip r:embed="rId29">
                       <a:extLst>
                         <a:ext uri="{28A0092B-C50C-407E-A947-70E740481C1C}">
                           <a14:useLocalDpi xmlns:a14="http://schemas.microsoft.com/office/drawing/2010/main" val="0"/>
@@ -3794,7 +6025,7 @@
                     </pic:cNvPicPr>
                   </pic:nvPicPr>
                   <pic:blipFill>
-                    <a:blip r:embed="rId25">
+                    <a:blip r:embed="rId30">
                       <a:extLst>
                         <a:ext uri="{28A0092B-C50C-407E-A947-70E740481C1C}">
                           <a14:useLocalDpi xmlns:a14="http://schemas.microsoft.com/office/drawing/2010/main" val="0"/>
@@ -4000,7 +6231,7 @@
                     <pic:cNvPicPr/>
                   </pic:nvPicPr>
                   <pic:blipFill>
-                    <a:blip r:embed="rId26">
+                    <a:blip r:embed="rId31">
                       <a:extLst>
                         <a:ext uri="{28A0092B-C50C-407E-A947-70E740481C1C}">
                           <a14:useLocalDpi xmlns:a14="http://schemas.microsoft.com/office/drawing/2010/main" val="0"/>
@@ -4125,7 +6356,7 @@
                     <pic:cNvPicPr/>
                   </pic:nvPicPr>
                   <pic:blipFill>
-                    <a:blip r:embed="rId27">
+                    <a:blip r:embed="rId32">
                       <a:extLst>
                         <a:ext uri="{28A0092B-C50C-407E-A947-70E740481C1C}">
                           <a14:useLocalDpi xmlns:a14="http://schemas.microsoft.com/office/drawing/2010/main" val="0"/>
@@ -4224,7 +6455,6 @@
       <w:r>
         <w:t xml:space="preserve">Enter </w:t>
       </w:r>
-      <w:proofErr w:type="spellStart"/>
       <w:r>
         <w:rPr>
           <w:b/>
@@ -4265,7 +6495,6 @@
         </w:rPr>
         <w:t>SharedAccessPolicy</w:t>
       </w:r>
-      <w:proofErr w:type="spellEnd"/>
       <w:r>
         <w:rPr>
           <w:color w:val="C00000"/>
@@ -4336,7 +6565,7 @@
                     <pic:cNvPicPr/>
                   </pic:nvPicPr>
                   <pic:blipFill>
-                    <a:blip r:embed="rId28">
+                    <a:blip r:embed="rId33">
                       <a:extLst>
                         <a:ext uri="{28A0092B-C50C-407E-A947-70E740481C1C}">
                           <a14:useLocalDpi xmlns:a14="http://schemas.microsoft.com/office/drawing/2010/main" val="0"/>
@@ -4581,7 +6810,6 @@
       <w:r>
         <w:t xml:space="preserve"> </w:t>
       </w:r>
-      <w:proofErr w:type="spellStart"/>
       <w:r>
         <w:rPr>
           <w:b/>
@@ -4622,7 +6850,6 @@
         </w:rPr>
         <w:t>SharedAccessPolicy</w:t>
       </w:r>
-      <w:proofErr w:type="spellEnd"/>
       <w:r>
         <w:t xml:space="preserve"> as an </w:t>
       </w:r>
@@ -4668,7 +6895,7 @@
                     <pic:cNvPicPr/>
                   </pic:nvPicPr>
                   <pic:blipFill>
-                    <a:blip r:embed="rId29">
+                    <a:blip r:embed="rId34">
                       <a:extLst>
                         <a:ext uri="{28A0092B-C50C-407E-A947-70E740481C1C}">
                           <a14:useLocalDpi xmlns:a14="http://schemas.microsoft.com/office/drawing/2010/main" val="0"/>
@@ -4902,7 +7129,6 @@
       <w:r>
         <w:t xml:space="preserve">Select </w:t>
       </w:r>
-      <w:proofErr w:type="spellStart"/>
       <w:r>
         <w:rPr>
           <w:b/>
@@ -4943,7 +7169,6 @@
         </w:rPr>
         <w:t>SharedAccessPolicy</w:t>
       </w:r>
-      <w:proofErr w:type="spellEnd"/>
       <w:r>
         <w:t xml:space="preserve"> as an </w:t>
       </w:r>
@@ -4990,7 +7215,7 @@
                     <pic:cNvPicPr/>
                   </pic:nvPicPr>
                   <pic:blipFill>
-                    <a:blip r:embed="rId30">
+                    <a:blip r:embed="rId35">
                       <a:extLst>
                         <a:ext uri="{28A0092B-C50C-407E-A947-70E740481C1C}">
                           <a14:useLocalDpi xmlns:a14="http://schemas.microsoft.com/office/drawing/2010/main" val="0"/>
@@ -5048,7 +7273,7 @@
       <w:r>
         <w:t xml:space="preserve"> (check out </w:t>
       </w:r>
-      <w:hyperlink r:id="rId31" w:history="1">
+      <w:hyperlink r:id="rId36" w:history="1">
         <w:r>
           <w:rPr>
             <w:rStyle w:val="Hyperlink"/>
@@ -5351,7 +7576,7 @@
                 <v:stroke joinstyle="miter"/>
                 <v:path gradientshapeok="t" o:connecttype="rect"/>
               </v:shapetype>
-              <v:shape id="Text Box 2" o:spid="_x0000_s1026" type="#_x0000_t202" style="position:absolute;margin-left:415.85pt;margin-top:37.75pt;width:467.05pt;height:110.6pt;z-index:251661312;visibility:visible;mso-wrap-style:square;mso-width-percent:0;mso-height-percent:200;mso-wrap-distance-left:9pt;mso-wrap-distance-top:3.6pt;mso-wrap-distance-right:9pt;mso-wrap-distance-bottom:3.6pt;mso-position-horizontal:right;mso-position-horizontal-relative:margin;mso-position-vertical:absolute;mso-position-vertical-relative:text;mso-width-percent:0;mso-height-percent:200;mso-width-relative:margin;mso-height-relative:margin;v-text-anchor:top" o:gfxdata="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" fillcolor="#f2f2f2 [3052]" strokecolor="#4472c4 [3204]">
+              <v:shape id="_x0000_s1033" type="#_x0000_t202" style="position:absolute;margin-left:415.85pt;margin-top:37.75pt;width:467.05pt;height:110.6pt;z-index:251661312;visibility:visible;mso-wrap-style:square;mso-width-percent:0;mso-height-percent:200;mso-wrap-distance-left:9pt;mso-wrap-distance-top:3.6pt;mso-wrap-distance-right:9pt;mso-wrap-distance-bottom:3.6pt;mso-position-horizontal:right;mso-position-horizontal-relative:margin;mso-position-vertical:absolute;mso-position-vertical-relative:text;mso-width-percent:0;mso-height-percent:200;mso-width-relative:margin;mso-height-relative:margin;v-text-anchor:top" o:gfxdata="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" fillcolor="#f2f2f2 [3052]" strokecolor="#4472c4 [3204]">
                 <v:textbox style="mso-fit-shape-to-text:t" inset=",7.2pt,,0">
                   <w:txbxContent>
                     <w:p>
@@ -5677,7 +7902,7 @@
       <w:r>
         <w:t xml:space="preserve"> (see </w:t>
       </w:r>
-      <w:hyperlink r:id="rId32" w:anchor="configure-an-iot-hub-as-a-data-stream-input" w:history="1">
+      <w:hyperlink r:id="rId37" w:anchor="configure-an-iot-hub-as-a-data-stream-input" w:history="1">
         <w:r>
           <w:rPr>
             <w:rStyle w:val="Hyperlink"/>
@@ -6201,7 +8426,7 @@
           </mc:Choice>
           <mc:Fallback>
             <w:pict>
-              <v:shape w14:anchorId="184EACD3" id="_x0000_s1027" type="#_x0000_t202" style="position:absolute;margin-left:415.85pt;margin-top:113.7pt;width:467.05pt;height:110.6pt;z-index:251665408;visibility:visible;mso-wrap-style:square;mso-width-percent:0;mso-height-percent:200;mso-wrap-distance-left:9pt;mso-wrap-distance-top:3.6pt;mso-wrap-distance-right:9pt;mso-wrap-distance-bottom:3.6pt;mso-position-horizontal:right;mso-position-horizontal-relative:margin;mso-position-vertical:absolute;mso-position-vertical-relative:text;mso-width-percent:0;mso-height-percent:200;mso-width-relative:margin;mso-height-relative:margin;v-text-anchor:top" o:gfxdata="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" fillcolor="#f2f2f2 [3052]" strokecolor="#4472c4 [3204]">
+              <v:shape w14:anchorId="184EACD3" id="_x0000_s1034" type="#_x0000_t202" style="position:absolute;margin-left:415.85pt;margin-top:113.7pt;width:467.05pt;height:110.6pt;z-index:251665408;visibility:visible;mso-wrap-style:square;mso-width-percent:0;mso-height-percent:200;mso-wrap-distance-left:9pt;mso-wrap-distance-top:3.6pt;mso-wrap-distance-right:9pt;mso-wrap-distance-bottom:3.6pt;mso-position-horizontal:right;mso-position-horizontal-relative:margin;mso-position-vertical:absolute;mso-position-vertical-relative:text;mso-width-percent:0;mso-height-percent:200;mso-width-relative:margin;mso-height-relative:margin;v-text-anchor:top" o:gfxdata="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" fillcolor="#f2f2f2 [3052]" strokecolor="#4472c4 [3204]">
                 <v:textbox style="mso-fit-shape-to-text:t" inset=",7.2pt,,0">
                   <w:txbxContent>
                     <w:p>
@@ -6940,7 +9165,7 @@
           </mc:Choice>
           <mc:Fallback>
             <w:pict>
-              <v:shape w14:anchorId="35A19A82" id="_x0000_s1028" type="#_x0000_t202" style="position:absolute;margin-left:415.85pt;margin-top:0;width:467.05pt;height:110.6pt;z-index:251663360;visibility:visible;mso-wrap-style:square;mso-width-percent:0;mso-height-percent:200;mso-wrap-distance-left:9pt;mso-wrap-distance-top:3.6pt;mso-wrap-distance-right:9pt;mso-wrap-distance-bottom:3.6pt;mso-position-horizontal:right;mso-position-horizontal-relative:margin;mso-position-vertical:absolute;mso-position-vertical-relative:text;mso-width-percent:0;mso-height-percent:200;mso-width-relative:margin;mso-height-relative:margin;v-text-anchor:top" o:gfxdata="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" fillcolor="#f2f2f2 [3052]" strokecolor="#4472c4 [3204]">
+              <v:shape w14:anchorId="35A19A82" id="_x0000_s1035" type="#_x0000_t202" style="position:absolute;margin-left:415.85pt;margin-top:0;width:467.05pt;height:110.6pt;z-index:251663360;visibility:visible;mso-wrap-style:square;mso-width-percent:0;mso-height-percent:200;mso-wrap-distance-left:9pt;mso-wrap-distance-top:3.6pt;mso-wrap-distance-right:9pt;mso-wrap-distance-bottom:3.6pt;mso-position-horizontal:right;mso-position-horizontal-relative:margin;mso-position-vertical:absolute;mso-position-vertical-relative:text;mso-width-percent:0;mso-height-percent:200;mso-width-relative:margin;mso-height-relative:margin;v-text-anchor:top" o:gfxdata="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" fillcolor="#f2f2f2 [3052]" strokecolor="#4472c4 [3204]">
                 <v:textbox style="mso-fit-shape-to-text:t" inset=",7.2pt,,0">
                   <w:txbxContent>
                     <w:p>
@@ -7186,7 +9411,7 @@
       <w:r>
         <w:t xml:space="preserve"> is </w:t>
       </w:r>
-      <w:hyperlink r:id="rId33" w:history="1">
+      <w:hyperlink r:id="rId38" w:history="1">
         <w:r>
           <w:rPr>
             <w:rStyle w:val="Hyperlink"/>
@@ -7631,6 +9856,7 @@
                               </w:rPr>
                               <w:t xml:space="preserve">(second, </w:t>
                             </w:r>
+                            <w:proofErr w:type="gramStart"/>
                             <w:r>
                               <w:rPr>
                                 <w:rFonts w:ascii="Courier New" w:hAnsi="Courier New" w:cs="Courier New"/>
@@ -7641,6 +9867,7 @@
                               </w:rPr>
                               <w:t>600</w:t>
                             </w:r>
+                            <w:proofErr w:type="gramEnd"/>
                             <w:r>
                               <w:rPr>
                                 <w:rFonts w:ascii="Courier New" w:hAnsi="Courier New" w:cs="Courier New"/>
@@ -7704,7 +9931,7 @@
           </mc:Choice>
           <mc:Fallback>
             <w:pict>
-              <v:shape w14:anchorId="6B16AAB6" id="_x0000_s1029" type="#_x0000_t202" style="position:absolute;margin-left:415.85pt;margin-top:21.05pt;width:467.05pt;height:110.6pt;z-index:251667456;visibility:visible;mso-wrap-style:square;mso-width-percent:0;mso-height-percent:200;mso-wrap-distance-left:9pt;mso-wrap-distance-top:3.6pt;mso-wrap-distance-right:9pt;mso-wrap-distance-bottom:3.6pt;mso-position-horizontal:right;mso-position-horizontal-relative:margin;mso-position-vertical:absolute;mso-position-vertical-relative:text;mso-width-percent:0;mso-height-percent:200;mso-width-relative:margin;mso-height-relative:margin;v-text-anchor:top" o:gfxdata="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" fillcolor="#f2f2f2 [3052]" strokecolor="#4472c4 [3204]">
+              <v:shape w14:anchorId="6B16AAB6" id="_x0000_s1036" type="#_x0000_t202" style="position:absolute;margin-left:415.85pt;margin-top:21.05pt;width:467.05pt;height:110.6pt;z-index:251667456;visibility:visible;mso-wrap-style:square;mso-width-percent:0;mso-height-percent:200;mso-wrap-distance-left:9pt;mso-wrap-distance-top:3.6pt;mso-wrap-distance-right:9pt;mso-wrap-distance-bottom:3.6pt;mso-position-horizontal:right;mso-position-horizontal-relative:margin;mso-position-vertical:absolute;mso-position-vertical-relative:text;mso-width-percent:0;mso-height-percent:200;mso-width-relative:margin;mso-height-relative:margin;v-text-anchor:top" o:gfxdata="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" fillcolor="#f2f2f2 [3052]" strokecolor="#4472c4 [3204]">
                 <v:textbox style="mso-fit-shape-to-text:t" inset=",7.2pt,,0">
                   <w:txbxContent>
                     <w:p>
@@ -7791,6 +10018,7 @@
                         </w:rPr>
                         <w:t xml:space="preserve">(second, </w:t>
                       </w:r>
+                      <w:proofErr w:type="gramStart"/>
                       <w:r>
                         <w:rPr>
                           <w:rFonts w:ascii="Courier New" w:hAnsi="Courier New" w:cs="Courier New"/>
@@ -7801,6 +10029,7 @@
                         </w:rPr>
                         <w:t>600</w:t>
                       </w:r>
+                      <w:proofErr w:type="gramEnd"/>
                       <w:r>
                         <w:rPr>
                           <w:rFonts w:ascii="Courier New" w:hAnsi="Courier New" w:cs="Courier New"/>
@@ -8501,6 +10730,7 @@
                               </w:rPr>
                               <w:t xml:space="preserve">(second, </w:t>
                             </w:r>
+                            <w:proofErr w:type="gramStart"/>
                             <w:r>
                               <w:rPr>
                                 <w:rFonts w:ascii="Courier New" w:hAnsi="Courier New" w:cs="Courier New"/>
@@ -8515,7 +10745,16 @@
                                 <w:sz w:val="15"/>
                                 <w:szCs w:val="15"/>
                               </w:rPr>
-                              <w:t xml:space="preserve">00)) </w:t>
+                              <w:t>00</w:t>
+                            </w:r>
+                            <w:proofErr w:type="gramEnd"/>
+                            <w:r>
+                              <w:rPr>
+                                <w:rFonts w:ascii="Courier New" w:hAnsi="Courier New" w:cs="Courier New"/>
+                                <w:sz w:val="15"/>
+                                <w:szCs w:val="15"/>
+                              </w:rPr>
+                              <w:t xml:space="preserve">)) </w:t>
                             </w:r>
                             <w:r>
                               <w:rPr>
@@ -9476,7 +11715,7 @@
           </mc:Choice>
           <mc:Fallback>
             <w:pict>
-              <v:shape w14:anchorId="2052DF52" id="_x0000_s1030" type="#_x0000_t202" style="position:absolute;margin-left:415.2pt;margin-top:24.65pt;width:466.4pt;height:110.6pt;z-index:251659264;visibility:visible;mso-wrap-style:square;mso-width-percent:0;mso-height-percent:200;mso-wrap-distance-left:9pt;mso-wrap-distance-top:3.6pt;mso-wrap-distance-right:9pt;mso-wrap-distance-bottom:3.6pt;mso-position-horizontal:right;mso-position-horizontal-relative:margin;mso-position-vertical:absolute;mso-position-vertical-relative:text;mso-width-percent:0;mso-height-percent:200;mso-width-relative:margin;mso-height-relative:margin;v-text-anchor:top" o:gfxdata="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" fillcolor="#f2f2f2 [3052]" strokecolor="#4472c4 [3204]">
+              <v:shape w14:anchorId="2052DF52" id="_x0000_s1037" type="#_x0000_t202" style="position:absolute;margin-left:415.2pt;margin-top:24.65pt;width:466.4pt;height:110.6pt;z-index:251659264;visibility:visible;mso-wrap-style:square;mso-width-percent:0;mso-height-percent:200;mso-wrap-distance-left:9pt;mso-wrap-distance-top:3.6pt;mso-wrap-distance-right:9pt;mso-wrap-distance-bottom:3.6pt;mso-position-horizontal:right;mso-position-horizontal-relative:margin;mso-position-vertical:absolute;mso-position-vertical-relative:text;mso-width-percent:0;mso-height-percent:200;mso-width-relative:margin;mso-height-relative:margin;v-text-anchor:top" o:gfxdata="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" fillcolor="#f2f2f2 [3052]" strokecolor="#4472c4 [3204]">
                 <v:textbox style="mso-fit-shape-to-text:t" inset=",7.2pt,,0">
                   <w:txbxContent>
                     <w:p>
@@ -9885,6 +12124,7 @@
                         </w:rPr>
                         <w:t xml:space="preserve">(second, </w:t>
                       </w:r>
+                      <w:proofErr w:type="gramStart"/>
                       <w:r>
                         <w:rPr>
                           <w:rFonts w:ascii="Courier New" w:hAnsi="Courier New" w:cs="Courier New"/>
@@ -9899,7 +12139,16 @@
                           <w:sz w:val="15"/>
                           <w:szCs w:val="15"/>
                         </w:rPr>
-                        <w:t xml:space="preserve">00)) </w:t>
+                        <w:t>00</w:t>
+                      </w:r>
+                      <w:proofErr w:type="gramEnd"/>
+                      <w:r>
+                        <w:rPr>
+                          <w:rFonts w:ascii="Courier New" w:hAnsi="Courier New" w:cs="Courier New"/>
+                          <w:sz w:val="15"/>
+                          <w:szCs w:val="15"/>
+                        </w:rPr>
+                        <w:t xml:space="preserve">)) </w:t>
                       </w:r>
                       <w:r>
                         <w:rPr>
@@ -11367,7 +13616,7 @@
                     <pic:cNvPicPr/>
                   </pic:nvPicPr>
                   <pic:blipFill>
-                    <a:blip r:embed="rId34">
+                    <a:blip r:embed="rId39">
                       <a:extLst>
                         <a:ext uri="{28A0092B-C50C-407E-A947-70E740481C1C}">
                           <a14:useLocalDpi xmlns:a14="http://schemas.microsoft.com/office/drawing/2010/main" val="0"/>
@@ -11484,7 +13733,7 @@
                     <pic:cNvPicPr/>
                   </pic:nvPicPr>
                   <pic:blipFill>
-                    <a:blip r:embed="rId35">
+                    <a:blip r:embed="rId40">
                       <a:extLst>
                         <a:ext uri="{28A0092B-C50C-407E-A947-70E740481C1C}">
                           <a14:useLocalDpi xmlns:a14="http://schemas.microsoft.com/office/drawing/2010/main" val="0"/>
@@ -11542,7 +13791,7 @@
                     </pic:cNvPicPr>
                   </pic:nvPicPr>
                   <pic:blipFill>
-                    <a:blip r:embed="rId36">
+                    <a:blip r:embed="rId41">
                       <a:extLst>
                         <a:ext uri="{28A0092B-C50C-407E-A947-70E740481C1C}">
                           <a14:useLocalDpi xmlns:a14="http://schemas.microsoft.com/office/drawing/2010/main" val="0"/>
@@ -11599,7 +13848,7 @@
                     <pic:cNvPicPr/>
                   </pic:nvPicPr>
                   <pic:blipFill>
-                    <a:blip r:embed="rId37">
+                    <a:blip r:embed="rId42">
                       <a:extLst>
                         <a:ext uri="{28A0092B-C50C-407E-A947-70E740481C1C}">
                           <a14:useLocalDpi xmlns:a14="http://schemas.microsoft.com/office/drawing/2010/main" val="0"/>
@@ -11635,258 +13884,6 @@
     <w:p/>
     <w:p>
       <w:pPr>
-        <w:pStyle w:val="Heading3"/>
-      </w:pPr>
-      <w:r>
-        <w:t>Set-up for send-telemetry project</w:t>
-      </w:r>
-    </w:p>
-    <w:p>
-      <w:pPr>
-        <w:rPr>
-          <w:rFonts w:ascii="Courier New" w:hAnsi="Courier New" w:cs="Courier New"/>
-          <w:sz w:val="18"/>
-          <w:szCs w:val="18"/>
-        </w:rPr>
-      </w:pPr>
-    </w:p>
-    <w:p>
-      <w:pPr>
-        <w:rPr>
-          <w:rFonts w:ascii="Courier New" w:hAnsi="Courier New" w:cs="Courier New"/>
-          <w:sz w:val="18"/>
-          <w:szCs w:val="18"/>
-        </w:rPr>
-      </w:pPr>
-      <w:r>
-        <w:rPr>
-          <w:rFonts w:ascii="Courier New" w:hAnsi="Courier New" w:cs="Courier New"/>
-          <w:sz w:val="18"/>
-          <w:szCs w:val="18"/>
-        </w:rPr>
-        <w:t>python --version</w:t>
-      </w:r>
-      <w:r>
-        <w:rPr>
-          <w:rFonts w:ascii="Courier New" w:hAnsi="Courier New" w:cs="Courier New"/>
-          <w:sz w:val="18"/>
-          <w:szCs w:val="18"/>
-        </w:rPr>
-        <w:br/>
-      </w:r>
-      <w:r>
-        <w:rPr>
-          <w:rFonts w:ascii="Courier New" w:hAnsi="Courier New" w:cs="Courier New"/>
-          <w:sz w:val="18"/>
-          <w:szCs w:val="18"/>
-        </w:rPr>
-        <w:t xml:space="preserve">cd </w:t>
-      </w:r>
-      <w:proofErr w:type="spellStart"/>
-      <w:r>
-        <w:rPr>
-          <w:rFonts w:ascii="Courier New" w:hAnsi="Courier New" w:cs="Courier New"/>
-          <w:sz w:val="18"/>
-          <w:szCs w:val="18"/>
-        </w:rPr>
-        <w:t>i</w:t>
-      </w:r>
-      <w:r>
-        <w:rPr>
-          <w:rFonts w:ascii="Courier New" w:hAnsi="Courier New" w:cs="Courier New"/>
-          <w:sz w:val="18"/>
-          <w:szCs w:val="18"/>
-        </w:rPr>
-        <w:t>o</w:t>
-      </w:r>
-      <w:r>
-        <w:rPr>
-          <w:rFonts w:ascii="Courier New" w:hAnsi="Courier New" w:cs="Courier New"/>
-          <w:sz w:val="18"/>
-          <w:szCs w:val="18"/>
-        </w:rPr>
-        <w:t>t</w:t>
-      </w:r>
-      <w:proofErr w:type="spellEnd"/>
-      <w:r>
-        <w:rPr>
-          <w:rFonts w:ascii="Courier New" w:hAnsi="Courier New" w:cs="Courier New"/>
-          <w:sz w:val="18"/>
-          <w:szCs w:val="18"/>
-        </w:rPr>
-        <w:t>-workshop-anomaly-detection\source\send-telemetry</w:t>
-      </w:r>
-      <w:r>
-        <w:rPr>
-          <w:rFonts w:ascii="Courier New" w:hAnsi="Courier New" w:cs="Courier New"/>
-          <w:sz w:val="18"/>
-          <w:szCs w:val="18"/>
-        </w:rPr>
-        <w:br/>
-      </w:r>
-      <w:r>
-        <w:rPr>
-          <w:rFonts w:ascii="Courier New" w:hAnsi="Courier New" w:cs="Courier New"/>
-          <w:sz w:val="18"/>
-          <w:szCs w:val="18"/>
-        </w:rPr>
-        <w:t xml:space="preserve">python -m </w:t>
-      </w:r>
-      <w:proofErr w:type="spellStart"/>
-      <w:r>
-        <w:rPr>
-          <w:rFonts w:ascii="Courier New" w:hAnsi="Courier New" w:cs="Courier New"/>
-          <w:sz w:val="18"/>
-          <w:szCs w:val="18"/>
-        </w:rPr>
-        <w:t>v</w:t>
-      </w:r>
-      <w:r>
-        <w:rPr>
-          <w:rFonts w:ascii="Courier New" w:hAnsi="Courier New" w:cs="Courier New"/>
-          <w:sz w:val="18"/>
-          <w:szCs w:val="18"/>
-        </w:rPr>
-        <w:t>en</w:t>
-      </w:r>
-      <w:proofErr w:type="spellEnd"/>
-      <w:r>
-        <w:rPr>
-          <w:rFonts w:ascii="Courier New" w:hAnsi="Courier New" w:cs="Courier New"/>
-          <w:sz w:val="18"/>
-          <w:szCs w:val="18"/>
-        </w:rPr>
-        <w:t xml:space="preserve"> en</w:t>
-      </w:r>
-      <w:r>
-        <w:rPr>
-          <w:rFonts w:ascii="Courier New" w:hAnsi="Courier New" w:cs="Courier New"/>
-          <w:sz w:val="18"/>
-          <w:szCs w:val="18"/>
-        </w:rPr>
-        <w:t>v</w:t>
-      </w:r>
-      <w:r>
-        <w:rPr>
-          <w:rFonts w:ascii="Courier New" w:hAnsi="Courier New" w:cs="Courier New"/>
-          <w:sz w:val="18"/>
-          <w:szCs w:val="18"/>
-        </w:rPr>
-        <w:br/>
-      </w:r>
-      <w:r>
-        <w:rPr>
-          <w:rFonts w:ascii="Courier New" w:hAnsi="Courier New" w:cs="Courier New"/>
-          <w:sz w:val="18"/>
-          <w:szCs w:val="18"/>
-        </w:rPr>
-        <w:t>.\env\Scripts\activate</w:t>
-      </w:r>
-      <w:r>
-        <w:rPr>
-          <w:rFonts w:ascii="Courier New" w:hAnsi="Courier New" w:cs="Courier New"/>
-          <w:sz w:val="18"/>
-          <w:szCs w:val="18"/>
-        </w:rPr>
-        <w:br/>
-        <w:t xml:space="preserve"># </w:t>
-      </w:r>
-      <w:r>
-        <w:rPr>
-          <w:rFonts w:ascii="Courier New" w:hAnsi="Courier New" w:cs="Courier New"/>
-          <w:sz w:val="18"/>
-          <w:szCs w:val="18"/>
-        </w:rPr>
-        <w:t>source env/bin/activate</w:t>
-      </w:r>
-      <w:r>
-        <w:rPr>
-          <w:rFonts w:ascii="Courier New" w:hAnsi="Courier New" w:cs="Courier New"/>
-          <w:sz w:val="18"/>
-          <w:szCs w:val="18"/>
-        </w:rPr>
-        <w:br/>
-      </w:r>
-      <w:r>
-        <w:rPr>
-          <w:rFonts w:ascii="Courier New" w:hAnsi="Courier New" w:cs="Courier New"/>
-          <w:sz w:val="18"/>
-          <w:szCs w:val="18"/>
-        </w:rPr>
-        <w:t>python -m pip install --upgrade pip</w:t>
-      </w:r>
-      <w:r>
-        <w:rPr>
-          <w:rFonts w:ascii="Courier New" w:hAnsi="Courier New" w:cs="Courier New"/>
-          <w:sz w:val="18"/>
-          <w:szCs w:val="18"/>
-        </w:rPr>
-        <w:br/>
-      </w:r>
-      <w:r>
-        <w:rPr>
-          <w:rFonts w:ascii="Courier New" w:hAnsi="Courier New" w:cs="Courier New"/>
-          <w:sz w:val="18"/>
-          <w:szCs w:val="18"/>
-        </w:rPr>
-        <w:t>pip3 install azure-</w:t>
-      </w:r>
-      <w:proofErr w:type="spellStart"/>
-      <w:r>
-        <w:rPr>
-          <w:rFonts w:ascii="Courier New" w:hAnsi="Courier New" w:cs="Courier New"/>
-          <w:sz w:val="18"/>
-          <w:szCs w:val="18"/>
-        </w:rPr>
-        <w:t>io</w:t>
-      </w:r>
-      <w:r>
-        <w:rPr>
-          <w:rFonts w:ascii="Courier New" w:hAnsi="Courier New" w:cs="Courier New"/>
-          <w:sz w:val="18"/>
-          <w:szCs w:val="18"/>
-        </w:rPr>
-        <w:t>t</w:t>
-      </w:r>
-      <w:proofErr w:type="spellEnd"/>
-      <w:r>
-        <w:rPr>
-          <w:rFonts w:ascii="Courier New" w:hAnsi="Courier New" w:cs="Courier New"/>
-          <w:sz w:val="18"/>
-          <w:szCs w:val="18"/>
-        </w:rPr>
-        <w:t>-device</w:t>
-      </w:r>
-      <w:r>
-        <w:rPr>
-          <w:rFonts w:ascii="Courier New" w:hAnsi="Courier New" w:cs="Courier New"/>
-          <w:sz w:val="18"/>
-          <w:szCs w:val="18"/>
-        </w:rPr>
-        <w:br/>
-      </w:r>
-      <w:r>
-        <w:rPr>
-          <w:rFonts w:ascii="Courier New" w:hAnsi="Courier New" w:cs="Courier New"/>
-          <w:sz w:val="18"/>
-          <w:szCs w:val="18"/>
-        </w:rPr>
-        <w:t xml:space="preserve">pip3 install </w:t>
-      </w:r>
-      <w:proofErr w:type="spellStart"/>
-      <w:r>
-        <w:rPr>
-          <w:rFonts w:ascii="Courier New" w:hAnsi="Courier New" w:cs="Courier New"/>
-          <w:sz w:val="18"/>
-          <w:szCs w:val="18"/>
-        </w:rPr>
-        <w:t>asyncio</w:t>
-      </w:r>
-      <w:proofErr w:type="spellEnd"/>
-    </w:p>
-    <w:p/>
-    <w:p>
-      <w:pPr>
         <w:pStyle w:val="Heading2"/>
       </w:pPr>
     </w:p>
@@ -11922,7 +13919,7 @@
                     <pic:cNvPicPr/>
                   </pic:nvPicPr>
                   <pic:blipFill>
-                    <a:blip r:embed="rId38">
+                    <a:blip r:embed="rId43">
                       <a:extLst>
                         <a:ext uri="{28A0092B-C50C-407E-A947-70E740481C1C}">
                           <a14:useLocalDpi xmlns:a14="http://schemas.microsoft.com/office/drawing/2010/main" val="0"/>
@@ -11979,7 +13976,6 @@
         </w:rPr>
         <w:t xml:space="preserve">cd </w:t>
       </w:r>
-      <w:proofErr w:type="spellStart"/>
       <w:r>
         <w:rPr>
           <w:rFonts w:ascii="Courier New" w:hAnsi="Courier New" w:cs="Courier New"/>
@@ -12004,7 +14000,6 @@
         </w:rPr>
         <w:t>t</w:t>
       </w:r>
-      <w:proofErr w:type="spellEnd"/>
       <w:r>
         <w:rPr>
           <w:rFonts w:ascii="Courier New" w:hAnsi="Courier New" w:cs="Courier New"/>
@@ -12169,7 +14164,58 @@
           <w:numId w:val="9"/>
         </w:numPr>
       </w:pPr>
-      <w:hyperlink r:id="rId39" w:history="1">
+      <w:hyperlink r:id="rId44" w:history="1">
+        <w:r>
+          <w:rPr>
+            <w:rStyle w:val="Hyperlink"/>
+          </w:rPr>
+          <w:t>Download Python</w:t>
+        </w:r>
+      </w:hyperlink>
+    </w:p>
+    <w:p>
+      <w:pPr>
+        <w:pStyle w:val="ListParagraph"/>
+        <w:numPr>
+          <w:ilvl w:val="0"/>
+          <w:numId w:val="9"/>
+        </w:numPr>
+      </w:pPr>
+      <w:hyperlink r:id="rId45" w:history="1">
+        <w:r>
+          <w:rPr>
+            <w:rStyle w:val="Hyperlink"/>
+          </w:rPr>
+          <w:t>Visual Studio Code</w:t>
+        </w:r>
+      </w:hyperlink>
+    </w:p>
+    <w:p>
+      <w:pPr>
+        <w:pStyle w:val="ListParagraph"/>
+        <w:numPr>
+          <w:ilvl w:val="0"/>
+          <w:numId w:val="9"/>
+        </w:numPr>
+      </w:pPr>
+      <w:hyperlink r:id="rId46" w:history="1">
+        <w:r>
+          <w:rPr>
+            <w:rStyle w:val="Hyperlink"/>
+          </w:rPr>
+          <w:t>Overview of Azure IoT Device SDKs</w:t>
+        </w:r>
+      </w:hyperlink>
+    </w:p>
+    <w:p>
+      <w:pPr>
+        <w:pStyle w:val="ListParagraph"/>
+        <w:numPr>
+          <w:ilvl w:val="0"/>
+          <w:numId w:val="9"/>
+        </w:numPr>
+      </w:pPr>
+      <w:hyperlink r:id="rId47" w:history="1">
         <w:r>
           <w:rPr>
             <w:rStyle w:val="Hyperlink"/>
@@ -12186,7 +14232,7 @@
           <w:numId w:val="9"/>
         </w:numPr>
       </w:pPr>
-      <w:hyperlink r:id="rId40" w:history="1">
+      <w:hyperlink r:id="rId48" w:history="1">
         <w:r>
           <w:rPr>
             <w:rStyle w:val="Hyperlink"/>
@@ -12208,7 +14254,7 @@
           <w:u w:val="none"/>
         </w:rPr>
       </w:pPr>
-      <w:hyperlink r:id="rId41" w:history="1">
+      <w:hyperlink r:id="rId49" w:history="1">
         <w:r>
           <w:rPr>
             <w:rStyle w:val="Hyperlink"/>
@@ -12230,7 +14276,7 @@
           <w:u w:val="none"/>
         </w:rPr>
       </w:pPr>
-      <w:hyperlink r:id="rId42" w:history="1">
+      <w:hyperlink r:id="rId50" w:history="1">
         <w:r>
           <w:rPr>
             <w:rStyle w:val="Hyperlink"/>
@@ -12247,7 +14293,7 @@
           <w:numId w:val="9"/>
         </w:numPr>
       </w:pPr>
-      <w:hyperlink r:id="rId43" w:history="1">
+      <w:hyperlink r:id="rId51" w:history="1">
         <w:r>
           <w:rPr>
             <w:rStyle w:val="Hyperlink"/>
@@ -12264,7 +14310,7 @@
           <w:numId w:val="9"/>
         </w:numPr>
       </w:pPr>
-      <w:hyperlink r:id="rId44" w:history="1">
+      <w:hyperlink r:id="rId52" w:history="1">
         <w:r>
           <w:rPr>
             <w:rStyle w:val="Hyperlink"/>
@@ -12281,7 +14327,7 @@
           <w:numId w:val="9"/>
         </w:numPr>
       </w:pPr>
-      <w:hyperlink r:id="rId45" w:history="1">
+      <w:hyperlink r:id="rId53" w:history="1">
         <w:r>
           <w:rPr>
             <w:rStyle w:val="Hyperlink"/>
@@ -12298,7 +14344,7 @@
           <w:numId w:val="9"/>
         </w:numPr>
       </w:pPr>
-      <w:hyperlink r:id="rId46" w:history="1">
+      <w:hyperlink r:id="rId54" w:history="1">
         <w:r>
           <w:rPr>
             <w:rStyle w:val="Hyperlink"/>
@@ -12317,7 +14363,7 @@
       </w:pPr>
     </w:p>
     <w:sectPr>
-      <w:footerReference w:type="default" r:id="rId47"/>
+      <w:footerReference w:type="default" r:id="rId55"/>
       <w:pgSz w:w="12240" w:h="15840"/>
       <w:pgMar w:top="1008" w:right="1440" w:bottom="1008" w:left="1440" w:header="720" w:footer="720" w:gutter="0"/>
       <w:cols w:space="720"/>
@@ -12522,6 +14568,119 @@
     </w:lvl>
   </w:abstractNum>
   <w:abstractNum w:abstractNumId="1" w15:restartNumberingAfterBreak="0">
+    <w:nsid w:val="08D04E76"/>
+    <w:multiLevelType w:val="hybridMultilevel"/>
+    <w:tmpl w:val="71D8CD86"/>
+    <w:lvl w:ilvl="0" w:tplc="04090001">
+      <w:start w:val="1"/>
+      <w:numFmt w:val="bullet"/>
+      <w:lvlText w:val=""/>
+      <w:lvlJc w:val="left"/>
+      <w:pPr>
+        <w:ind w:left="720" w:hanging="360"/>
+      </w:pPr>
+      <w:rPr>
+        <w:rFonts w:ascii="Symbol" w:hAnsi="Symbol" w:hint="default"/>
+      </w:rPr>
+    </w:lvl>
+    <w:lvl w:ilvl="1" w:tplc="04090003" w:tentative="1">
+      <w:start w:val="1"/>
+      <w:numFmt w:val="bullet"/>
+      <w:lvlText w:val="o"/>
+      <w:lvlJc w:val="left"/>
+      <w:pPr>
+        <w:ind w:left="1440" w:hanging="360"/>
+      </w:pPr>
+      <w:rPr>
+        <w:rFonts w:ascii="Courier New" w:hAnsi="Courier New" w:cs="Courier New" w:hint="default"/>
+      </w:rPr>
+    </w:lvl>
+    <w:lvl w:ilvl="2" w:tplc="04090005" w:tentative="1">
+      <w:start w:val="1"/>
+      <w:numFmt w:val="bullet"/>
+      <w:lvlText w:val=""/>
+      <w:lvlJc w:val="left"/>
+      <w:pPr>
+        <w:ind w:left="2160" w:hanging="360"/>
+      </w:pPr>
+      <w:rPr>
+        <w:rFonts w:ascii="Wingdings" w:hAnsi="Wingdings" w:hint="default"/>
+      </w:rPr>
+    </w:lvl>
+    <w:lvl w:ilvl="3" w:tplc="04090001" w:tentative="1">
+      <w:start w:val="1"/>
+      <w:numFmt w:val="bullet"/>
+      <w:lvlText w:val=""/>
+      <w:lvlJc w:val="left"/>
+      <w:pPr>
+        <w:ind w:left="2880" w:hanging="360"/>
+      </w:pPr>
+      <w:rPr>
+        <w:rFonts w:ascii="Symbol" w:hAnsi="Symbol" w:hint="default"/>
+      </w:rPr>
+    </w:lvl>
+    <w:lvl w:ilvl="4" w:tplc="04090003" w:tentative="1">
+      <w:start w:val="1"/>
+      <w:numFmt w:val="bullet"/>
+      <w:lvlText w:val="o"/>
+      <w:lvlJc w:val="left"/>
+      <w:pPr>
+        <w:ind w:left="3600" w:hanging="360"/>
+      </w:pPr>
+      <w:rPr>
+        <w:rFonts w:ascii="Courier New" w:hAnsi="Courier New" w:cs="Courier New" w:hint="default"/>
+      </w:rPr>
+    </w:lvl>
+    <w:lvl w:ilvl="5" w:tplc="04090005" w:tentative="1">
+      <w:start w:val="1"/>
+      <w:numFmt w:val="bullet"/>
+      <w:lvlText w:val=""/>
+      <w:lvlJc w:val="left"/>
+      <w:pPr>
+        <w:ind w:left="4320" w:hanging="360"/>
+      </w:pPr>
+      <w:rPr>
+        <w:rFonts w:ascii="Wingdings" w:hAnsi="Wingdings" w:hint="default"/>
+      </w:rPr>
+    </w:lvl>
+    <w:lvl w:ilvl="6" w:tplc="04090001" w:tentative="1">
+      <w:start w:val="1"/>
+      <w:numFmt w:val="bullet"/>
+      <w:lvlText w:val=""/>
+      <w:lvlJc w:val="left"/>
+      <w:pPr>
+        <w:ind w:left="5040" w:hanging="360"/>
+      </w:pPr>
+      <w:rPr>
+        <w:rFonts w:ascii="Symbol" w:hAnsi="Symbol" w:hint="default"/>
+      </w:rPr>
+    </w:lvl>
+    <w:lvl w:ilvl="7" w:tplc="04090003" w:tentative="1">
+      <w:start w:val="1"/>
+      <w:numFmt w:val="bullet"/>
+      <w:lvlText w:val="o"/>
+      <w:lvlJc w:val="left"/>
+      <w:pPr>
+        <w:ind w:left="5760" w:hanging="360"/>
+      </w:pPr>
+      <w:rPr>
+        <w:rFonts w:ascii="Courier New" w:hAnsi="Courier New" w:cs="Courier New" w:hint="default"/>
+      </w:rPr>
+    </w:lvl>
+    <w:lvl w:ilvl="8" w:tplc="04090005" w:tentative="1">
+      <w:start w:val="1"/>
+      <w:numFmt w:val="bullet"/>
+      <w:lvlText w:val=""/>
+      <w:lvlJc w:val="left"/>
+      <w:pPr>
+        <w:ind w:left="6480" w:hanging="360"/>
+      </w:pPr>
+      <w:rPr>
+        <w:rFonts w:ascii="Wingdings" w:hAnsi="Wingdings" w:hint="default"/>
+      </w:rPr>
+    </w:lvl>
+  </w:abstractNum>
+  <w:abstractNum w:abstractNumId="2" w15:restartNumberingAfterBreak="0">
     <w:nsid w:val="0FC2401A"/>
     <w:multiLevelType w:val="hybridMultilevel"/>
     <w:tmpl w:val="EFAC44CC"/>
@@ -12607,7 +14766,7 @@
       </w:pPr>
     </w:lvl>
   </w:abstractNum>
-  <w:abstractNum w:abstractNumId="2" w15:restartNumberingAfterBreak="0">
+  <w:abstractNum w:abstractNumId="3" w15:restartNumberingAfterBreak="0">
     <w:nsid w:val="156B5D77"/>
     <w:multiLevelType w:val="hybridMultilevel"/>
     <w:tmpl w:val="44BA212A"/>
@@ -12693,7 +14852,7 @@
       </w:pPr>
     </w:lvl>
   </w:abstractNum>
-  <w:abstractNum w:abstractNumId="3" w15:restartNumberingAfterBreak="0">
+  <w:abstractNum w:abstractNumId="4" w15:restartNumberingAfterBreak="0">
     <w:nsid w:val="1BCD47DF"/>
     <w:multiLevelType w:val="hybridMultilevel"/>
     <w:tmpl w:val="44BA212A"/>
@@ -12779,7 +14938,7 @@
       </w:pPr>
     </w:lvl>
   </w:abstractNum>
-  <w:abstractNum w:abstractNumId="4" w15:restartNumberingAfterBreak="0">
+  <w:abstractNum w:abstractNumId="5" w15:restartNumberingAfterBreak="0">
     <w:nsid w:val="263C0B1F"/>
     <w:multiLevelType w:val="hybridMultilevel"/>
     <w:tmpl w:val="C5B08A84"/>
@@ -12892,7 +15051,7 @@
       </w:rPr>
     </w:lvl>
   </w:abstractNum>
-  <w:abstractNum w:abstractNumId="5" w15:restartNumberingAfterBreak="0">
+  <w:abstractNum w:abstractNumId="6" w15:restartNumberingAfterBreak="0">
     <w:nsid w:val="305E456F"/>
     <w:multiLevelType w:val="hybridMultilevel"/>
     <w:tmpl w:val="D574475A"/>
@@ -12981,7 +15140,7 @@
       </w:pPr>
     </w:lvl>
   </w:abstractNum>
-  <w:abstractNum w:abstractNumId="6" w15:restartNumberingAfterBreak="0">
+  <w:abstractNum w:abstractNumId="7" w15:restartNumberingAfterBreak="0">
     <w:nsid w:val="3A102E67"/>
     <w:multiLevelType w:val="multilevel"/>
     <w:tmpl w:val="AF8E6104"/>
@@ -13130,7 +15289,7 @@
       </w:rPr>
     </w:lvl>
   </w:abstractNum>
-  <w:abstractNum w:abstractNumId="7" w15:restartNumberingAfterBreak="0">
+  <w:abstractNum w:abstractNumId="8" w15:restartNumberingAfterBreak="0">
     <w:nsid w:val="3A6277E6"/>
     <w:multiLevelType w:val="hybridMultilevel"/>
     <w:tmpl w:val="A2B2F196"/>
@@ -13219,7 +15378,7 @@
       </w:pPr>
     </w:lvl>
   </w:abstractNum>
-  <w:abstractNum w:abstractNumId="8" w15:restartNumberingAfterBreak="0">
+  <w:abstractNum w:abstractNumId="9" w15:restartNumberingAfterBreak="0">
     <w:nsid w:val="4511542D"/>
     <w:multiLevelType w:val="hybridMultilevel"/>
     <w:tmpl w:val="2F54F266"/>
@@ -13305,7 +15464,7 @@
       </w:pPr>
     </w:lvl>
   </w:abstractNum>
-  <w:abstractNum w:abstractNumId="9" w15:restartNumberingAfterBreak="0">
+  <w:abstractNum w:abstractNumId="10" w15:restartNumberingAfterBreak="0">
     <w:nsid w:val="477223B2"/>
     <w:multiLevelType w:val="hybridMultilevel"/>
     <w:tmpl w:val="98881A86"/>
@@ -13394,7 +15553,7 @@
       </w:pPr>
     </w:lvl>
   </w:abstractNum>
-  <w:abstractNum w:abstractNumId="10" w15:restartNumberingAfterBreak="0">
+  <w:abstractNum w:abstractNumId="11" w15:restartNumberingAfterBreak="0">
     <w:nsid w:val="4D6F656D"/>
     <w:multiLevelType w:val="hybridMultilevel"/>
     <w:tmpl w:val="8CDEBB2C"/>
@@ -13480,7 +15639,7 @@
       </w:pPr>
     </w:lvl>
   </w:abstractNum>
-  <w:abstractNum w:abstractNumId="11" w15:restartNumberingAfterBreak="0">
+  <w:abstractNum w:abstractNumId="12" w15:restartNumberingAfterBreak="0">
     <w:nsid w:val="54A867AC"/>
     <w:multiLevelType w:val="hybridMultilevel"/>
     <w:tmpl w:val="A3F20540"/>
@@ -13569,7 +15728,7 @@
       </w:pPr>
     </w:lvl>
   </w:abstractNum>
-  <w:abstractNum w:abstractNumId="12" w15:restartNumberingAfterBreak="0">
+  <w:abstractNum w:abstractNumId="13" w15:restartNumberingAfterBreak="0">
     <w:nsid w:val="55F738AD"/>
     <w:multiLevelType w:val="hybridMultilevel"/>
     <w:tmpl w:val="B8808AA4"/>
@@ -13658,7 +15817,7 @@
       </w:pPr>
     </w:lvl>
   </w:abstractNum>
-  <w:abstractNum w:abstractNumId="13" w15:restartNumberingAfterBreak="0">
+  <w:abstractNum w:abstractNumId="14" w15:restartNumberingAfterBreak="0">
     <w:nsid w:val="59CC3684"/>
     <w:multiLevelType w:val="hybridMultilevel"/>
     <w:tmpl w:val="BB52D7FA"/>
@@ -13747,7 +15906,7 @@
       </w:pPr>
     </w:lvl>
   </w:abstractNum>
-  <w:abstractNum w:abstractNumId="14" w15:restartNumberingAfterBreak="0">
+  <w:abstractNum w:abstractNumId="15" w15:restartNumberingAfterBreak="0">
     <w:nsid w:val="59CD44B8"/>
     <w:multiLevelType w:val="hybridMultilevel"/>
     <w:tmpl w:val="B45A584E"/>
@@ -13833,7 +15992,7 @@
       </w:pPr>
     </w:lvl>
   </w:abstractNum>
-  <w:abstractNum w:abstractNumId="15" w15:restartNumberingAfterBreak="0">
+  <w:abstractNum w:abstractNumId="16" w15:restartNumberingAfterBreak="0">
     <w:nsid w:val="619436A6"/>
     <w:multiLevelType w:val="hybridMultilevel"/>
     <w:tmpl w:val="C9569F4E"/>
@@ -13922,7 +16081,7 @@
       </w:pPr>
     </w:lvl>
   </w:abstractNum>
-  <w:abstractNum w:abstractNumId="16" w15:restartNumberingAfterBreak="0">
+  <w:abstractNum w:abstractNumId="17" w15:restartNumberingAfterBreak="0">
     <w:nsid w:val="6A3303C8"/>
     <w:multiLevelType w:val="hybridMultilevel"/>
     <w:tmpl w:val="949A4954"/>
@@ -14008,7 +16167,7 @@
       </w:pPr>
     </w:lvl>
   </w:abstractNum>
-  <w:abstractNum w:abstractNumId="17" w15:restartNumberingAfterBreak="0">
+  <w:abstractNum w:abstractNumId="18" w15:restartNumberingAfterBreak="0">
     <w:nsid w:val="6B3B746B"/>
     <w:multiLevelType w:val="hybridMultilevel"/>
     <w:tmpl w:val="E39091C8"/>
@@ -14097,7 +16256,7 @@
       </w:pPr>
     </w:lvl>
   </w:abstractNum>
-  <w:abstractNum w:abstractNumId="18" w15:restartNumberingAfterBreak="0">
+  <w:abstractNum w:abstractNumId="19" w15:restartNumberingAfterBreak="0">
     <w:nsid w:val="6D7D3106"/>
     <w:multiLevelType w:val="hybridMultilevel"/>
     <w:tmpl w:val="F08A7D0C"/>
@@ -14183,7 +16342,7 @@
       </w:pPr>
     </w:lvl>
   </w:abstractNum>
-  <w:abstractNum w:abstractNumId="19" w15:restartNumberingAfterBreak="0">
+  <w:abstractNum w:abstractNumId="20" w15:restartNumberingAfterBreak="0">
     <w:nsid w:val="732A579F"/>
     <w:multiLevelType w:val="hybridMultilevel"/>
     <w:tmpl w:val="6F023B90"/>
@@ -14269,7 +16428,7 @@
       </w:pPr>
     </w:lvl>
   </w:abstractNum>
-  <w:abstractNum w:abstractNumId="20" w15:restartNumberingAfterBreak="0">
+  <w:abstractNum w:abstractNumId="21" w15:restartNumberingAfterBreak="0">
     <w:nsid w:val="77461080"/>
     <w:multiLevelType w:val="hybridMultilevel"/>
     <w:tmpl w:val="885A87EC"/>
@@ -14355,7 +16514,7 @@
       </w:pPr>
     </w:lvl>
   </w:abstractNum>
-  <w:abstractNum w:abstractNumId="21" w15:restartNumberingAfterBreak="0">
+  <w:abstractNum w:abstractNumId="22" w15:restartNumberingAfterBreak="0">
     <w:nsid w:val="7FB348F8"/>
     <w:multiLevelType w:val="hybridMultilevel"/>
     <w:tmpl w:val="A2B2F196"/>
@@ -14445,69 +16604,72 @@
     </w:lvl>
   </w:abstractNum>
   <w:num w:numId="1">
+    <w:abstractNumId w:val="7"/>
+  </w:num>
+  <w:num w:numId="2">
+    <w:abstractNumId w:val="5"/>
+  </w:num>
+  <w:num w:numId="3">
     <w:abstractNumId w:val="6"/>
   </w:num>
-  <w:num w:numId="2">
+  <w:num w:numId="4">
+    <w:abstractNumId w:val="9"/>
+  </w:num>
+  <w:num w:numId="5">
+    <w:abstractNumId w:val="10"/>
+  </w:num>
+  <w:num w:numId="6">
+    <w:abstractNumId w:val="15"/>
+  </w:num>
+  <w:num w:numId="7">
+    <w:abstractNumId w:val="21"/>
+  </w:num>
+  <w:num w:numId="8">
+    <w:abstractNumId w:val="17"/>
+  </w:num>
+  <w:num w:numId="9">
+    <w:abstractNumId w:val="13"/>
+  </w:num>
+  <w:num w:numId="10">
     <w:abstractNumId w:val="4"/>
   </w:num>
-  <w:num w:numId="3">
-    <w:abstractNumId w:val="5"/>
+  <w:num w:numId="11">
+    <w:abstractNumId w:val="11"/>
   </w:num>
-  <w:num w:numId="4">
-    <w:abstractNumId w:val="8"/>
+  <w:num w:numId="12">
+    <w:abstractNumId w:val="19"/>
   </w:num>
-  <w:num w:numId="5">
-    <w:abstractNumId w:val="9"/>
-  </w:num>
-  <w:num w:numId="6">
-    <w:abstractNumId w:val="14"/>
-  </w:num>
-  <w:num w:numId="7">
+  <w:num w:numId="13">
     <w:abstractNumId w:val="20"/>
   </w:num>
-  <w:num w:numId="8">
+  <w:num w:numId="14">
+    <w:abstractNumId w:val="3"/>
+  </w:num>
+  <w:num w:numId="15">
     <w:abstractNumId w:val="16"/>
   </w:num>
-  <w:num w:numId="9">
-    <w:abstractNumId w:val="12"/>
-  </w:num>
-  <w:num w:numId="10">
-    <w:abstractNumId w:val="3"/>
-  </w:num>
-  <w:num w:numId="11">
-    <w:abstractNumId w:val="10"/>
-  </w:num>
-  <w:num w:numId="12">
+  <w:num w:numId="16">
     <w:abstractNumId w:val="18"/>
   </w:num>
-  <w:num w:numId="13">
-    <w:abstractNumId w:val="19"/>
-  </w:num>
-  <w:num w:numId="14">
-    <w:abstractNumId w:val="2"/>
-  </w:num>
-  <w:num w:numId="15">
-    <w:abstractNumId w:val="15"/>
-  </w:num>
-  <w:num w:numId="16">
-    <w:abstractNumId w:val="17"/>
-  </w:num>
   <w:num w:numId="17">
-    <w:abstractNumId w:val="13"/>
+    <w:abstractNumId w:val="14"/>
   </w:num>
   <w:num w:numId="18">
     <w:abstractNumId w:val="0"/>
   </w:num>
   <w:num w:numId="19">
-    <w:abstractNumId w:val="11"/>
+    <w:abstractNumId w:val="12"/>
   </w:num>
   <w:num w:numId="20">
-    <w:abstractNumId w:val="7"/>
+    <w:abstractNumId w:val="8"/>
   </w:num>
   <w:num w:numId="21">
-    <w:abstractNumId w:val="21"/>
+    <w:abstractNumId w:val="22"/>
   </w:num>
   <w:num w:numId="22">
+    <w:abstractNumId w:val="2"/>
+  </w:num>
+  <w:num w:numId="23">
     <w:abstractNumId w:val="1"/>
   </w:num>
 </w:numbering>
@@ -14977,6 +17139,28 @@
       <w:szCs w:val="24"/>
     </w:rPr>
   </w:style>
+  <w:style w:type="paragraph" w:styleId="Heading4">
+    <w:name w:val="heading 4"/>
+    <w:basedOn w:val="Normal"/>
+    <w:next w:val="Normal"/>
+    <w:link w:val="Heading4Char"/>
+    <w:uiPriority w:val="9"/>
+    <w:unhideWhenUsed/>
+    <w:qFormat/>
+    <w:rsid w:val="0030100E"/>
+    <w:pPr>
+      <w:keepNext/>
+      <w:keepLines/>
+      <w:spacing w:before="40" w:after="0"/>
+      <w:outlineLvl w:val="3"/>
+    </w:pPr>
+    <w:rPr>
+      <w:rFonts w:asciiTheme="majorHAnsi" w:eastAsiaTheme="majorEastAsia" w:hAnsiTheme="majorHAnsi" w:cstheme="majorBidi"/>
+      <w:i/>
+      <w:iCs/>
+      <w:color w:val="2F5496" w:themeColor="accent1" w:themeShade="BF"/>
+    </w:rPr>
+  </w:style>
   <w:style w:type="character" w:default="1" w:styleId="DefaultParagraphFont">
     <w:name w:val="Default Paragraph Font"/>
     <w:uiPriority w:val="1"/>
@@ -15216,6 +17400,72 @@
         <w:insideV w:val="single" w:sz="4" w:space="0" w:color="auto"/>
       </w:tblBorders>
     </w:tblPr>
+  </w:style>
+  <w:style w:type="character" w:customStyle="1" w:styleId="Heading4Char">
+    <w:name w:val="Heading 4 Char"/>
+    <w:basedOn w:val="DefaultParagraphFont"/>
+    <w:link w:val="Heading4"/>
+    <w:uiPriority w:val="9"/>
+    <w:rsid w:val="0030100E"/>
+    <w:rPr>
+      <w:rFonts w:asciiTheme="majorHAnsi" w:eastAsiaTheme="majorEastAsia" w:hAnsiTheme="majorHAnsi" w:cstheme="majorBidi"/>
+      <w:i/>
+      <w:iCs/>
+      <w:color w:val="2F5496" w:themeColor="accent1" w:themeShade="BF"/>
+    </w:rPr>
+  </w:style>
+  <w:style w:type="paragraph" w:styleId="HTMLPreformatted">
+    <w:name w:val="HTML Preformatted"/>
+    <w:basedOn w:val="Normal"/>
+    <w:link w:val="HTMLPreformattedChar"/>
+    <w:uiPriority w:val="99"/>
+    <w:semiHidden/>
+    <w:unhideWhenUsed/>
+    <w:rsid w:val="00C8048D"/>
+    <w:pPr>
+      <w:tabs>
+        <w:tab w:val="left" w:pos="916"/>
+        <w:tab w:val="left" w:pos="1832"/>
+        <w:tab w:val="left" w:pos="2748"/>
+        <w:tab w:val="left" w:pos="3664"/>
+        <w:tab w:val="left" w:pos="4580"/>
+        <w:tab w:val="left" w:pos="5496"/>
+        <w:tab w:val="left" w:pos="6412"/>
+        <w:tab w:val="left" w:pos="7328"/>
+        <w:tab w:val="left" w:pos="8244"/>
+        <w:tab w:val="left" w:pos="9160"/>
+        <w:tab w:val="left" w:pos="10076"/>
+        <w:tab w:val="left" w:pos="10992"/>
+        <w:tab w:val="left" w:pos="11908"/>
+        <w:tab w:val="left" w:pos="12824"/>
+        <w:tab w:val="left" w:pos="13740"/>
+        <w:tab w:val="left" w:pos="14656"/>
+      </w:tabs>
+      <w:spacing w:after="0" w:line="240" w:lineRule="auto"/>
+    </w:pPr>
+    <w:rPr>
+      <w:rFonts w:ascii="Courier New" w:eastAsia="Times New Roman" w:hAnsi="Courier New" w:cs="Courier New"/>
+      <w:sz w:val="20"/>
+      <w:szCs w:val="20"/>
+    </w:rPr>
+  </w:style>
+  <w:style w:type="character" w:customStyle="1" w:styleId="HTMLPreformattedChar">
+    <w:name w:val="HTML Preformatted Char"/>
+    <w:basedOn w:val="DefaultParagraphFont"/>
+    <w:link w:val="HTMLPreformatted"/>
+    <w:uiPriority w:val="99"/>
+    <w:semiHidden/>
+    <w:rsid w:val="00C8048D"/>
+    <w:rPr>
+      <w:rFonts w:ascii="Courier New" w:eastAsia="Times New Roman" w:hAnsi="Courier New" w:cs="Courier New"/>
+      <w:sz w:val="20"/>
+      <w:szCs w:val="20"/>
+    </w:rPr>
+  </w:style>
+  <w:style w:type="character" w:customStyle="1" w:styleId="install-command-row">
+    <w:name w:val="install-command-row"/>
+    <w:basedOn w:val="DefaultParagraphFont"/>
+    <w:rsid w:val="00C8048D"/>
   </w:style>
 </w:styles>
 </file>

</xml_diff>